<commit_message>
se realiza un cambio
</commit_message>
<xml_diff>
--- a/Git y github.docx
+++ b/Git y github.docx
@@ -261,19 +261,7 @@
           <w:lang w:eastAsia="es-CO"/>
           <w14:ligatures w14:val="none"/>
         </w:rPr>
-        <w:t>git config</w:t>
-      </w:r>
-      <w:r>
-        <w:rPr>
-          <w:rFonts w:ascii="Roboto" w:eastAsia="Times New Roman" w:hAnsi="Roboto" w:cs="Times New Roman"/>
-          <w:color w:val="000000"/>
-          <w:kern w:val="0"/>
-          <w:sz w:val="15"/>
-          <w:szCs w:val="15"/>
-          <w:lang w:eastAsia="es-CO"/>
-          <w14:ligatures w14:val="none"/>
-        </w:rPr>
-        <w:t xml:space="preserve">  –global color.ui auto:  </w:t>
+        <w:t xml:space="preserve">git config  –global color.ui auto:  </w:t>
       </w:r>
     </w:p>
     <w:p>
@@ -305,6 +293,19 @@
           <w14:ligatures w14:val="none"/>
         </w:rPr>
         <w:t>git config list</w:t>
+      </w:r>
+      <w:r>
+        <w:rPr>
+          <w:rFonts w:ascii="Roboto" w:eastAsia="Times New Roman" w:hAnsi="Roboto" w:cs="Times New Roman"/>
+          <w:color w:val="000000"/>
+          <w:kern w:val="0"/>
+          <w:sz w:val="15"/>
+          <w:szCs w:val="15"/>
+          <w:lang w:eastAsia="es-CO"/>
+          <w14:ligatures w14:val="none"/>
+        </w:rPr>
+        <w:br/>
+        <w:t>ls -la --------sirve para ver el contenido de un repositorio</w:t>
       </w:r>
     </w:p>
     <w:p>
@@ -2076,8 +2077,6 @@
       </w:pPr>
       <w:r>
         <w:br/>
-      </w:r>
-      <w:r>
         <w:t xml:space="preserve">Luego, vincula tu rama </w:t>
       </w:r>
       <w:r>
@@ -2102,8 +2101,6 @@
       </w:r>
       <w:r>
         <w:br/>
-      </w:r>
-      <w:r>
         <w:t>git branch -u origin/Master master</w:t>
       </w:r>
       <w:r>

</xml_diff>

<commit_message>
Se actualiza word y se agrega indice.txt
</commit_message>
<xml_diff>
--- a/Git y github.docx
+++ b/Git y github.docx
@@ -369,6 +369,112 @@
         </w:rPr>
         <w:t xml:space="preserve"> git remote add origin “Url de nuestro repositorio de github”</w:t>
       </w:r>
+      <w:r>
+        <w:rPr>
+          <w:rFonts w:ascii="Roboto" w:eastAsia="Times New Roman" w:hAnsi="Roboto" w:cs="Times New Roman"/>
+          <w:color w:val="000000"/>
+          <w:kern w:val="0"/>
+          <w:sz w:val="15"/>
+          <w:szCs w:val="15"/>
+          <w:lang w:eastAsia="es-CO"/>
+          <w14:ligatures w14:val="none"/>
+        </w:rPr>
+        <w:br/>
+      </w:r>
+      <w:r>
+        <w:rPr>
+          <w:rFonts w:ascii="Roboto" w:eastAsia="Times New Roman" w:hAnsi="Roboto" w:cs="Times New Roman"/>
+          <w:color w:val="000000"/>
+          <w:kern w:val="0"/>
+          <w:sz w:val="15"/>
+          <w:szCs w:val="15"/>
+          <w:lang w:eastAsia="es-CO"/>
+          <w14:ligatures w14:val="none"/>
+        </w:rPr>
+        <w:br/>
+        <w:t>cat &gt; índice.txt                                 ------------crear un archivo txt con información adentro</w:t>
+      </w:r>
+      <w:r>
+        <w:rPr>
+          <w:rFonts w:ascii="Roboto" w:eastAsia="Times New Roman" w:hAnsi="Roboto" w:cs="Times New Roman"/>
+          <w:color w:val="000000"/>
+          <w:kern w:val="0"/>
+          <w:sz w:val="15"/>
+          <w:szCs w:val="15"/>
+          <w:lang w:eastAsia="es-CO"/>
+          <w14:ligatures w14:val="none"/>
+        </w:rPr>
+        <w:br/>
+        <w:t>Capitulo 1: Introduccion a Git</w:t>
+      </w:r>
+      <w:r>
+        <w:rPr>
+          <w:rFonts w:ascii="Roboto" w:eastAsia="Times New Roman" w:hAnsi="Roboto" w:cs="Times New Roman"/>
+          <w:color w:val="000000"/>
+          <w:kern w:val="0"/>
+          <w:sz w:val="15"/>
+          <w:szCs w:val="15"/>
+          <w:lang w:eastAsia="es-CO"/>
+          <w14:ligatures w14:val="none"/>
+        </w:rPr>
+        <w:br/>
+        <w:t>Capítulo 2 : Flujo de trabajo básico</w:t>
+      </w:r>
+      <w:r>
+        <w:rPr>
+          <w:rFonts w:ascii="Roboto" w:eastAsia="Times New Roman" w:hAnsi="Roboto" w:cs="Times New Roman"/>
+          <w:color w:val="000000"/>
+          <w:kern w:val="0"/>
+          <w:sz w:val="15"/>
+          <w:szCs w:val="15"/>
+          <w:lang w:eastAsia="es-CO"/>
+          <w14:ligatures w14:val="none"/>
+        </w:rPr>
+        <w:br/>
+        <w:t>Capitulo 3 : Repositorios remotos</w:t>
+      </w:r>
+    </w:p>
+    <w:p>
+      <w:pPr>
+        <w:spacing w:after="0" w:line="240" w:lineRule="auto"/>
+        <w:rPr>
+          <w:rFonts w:ascii="Roboto" w:eastAsia="Times New Roman" w:hAnsi="Roboto" w:cs="Times New Roman"/>
+          <w:color w:val="000000"/>
+          <w:kern w:val="0"/>
+          <w:sz w:val="15"/>
+          <w:szCs w:val="15"/>
+          <w:lang w:eastAsia="es-CO"/>
+          <w14:ligatures w14:val="none"/>
+        </w:rPr>
+      </w:pPr>
+    </w:p>
+    <w:p>
+      <w:pPr>
+        <w:spacing w:after="0" w:line="240" w:lineRule="auto"/>
+        <w:rPr>
+          <w:rFonts w:ascii="Roboto" w:eastAsia="Times New Roman" w:hAnsi="Roboto" w:cs="Times New Roman"/>
+          <w:color w:val="000000"/>
+          <w:kern w:val="0"/>
+          <w:sz w:val="15"/>
+          <w:szCs w:val="15"/>
+          <w:lang w:eastAsia="es-CO"/>
+          <w14:ligatures w14:val="none"/>
+        </w:rPr>
+      </w:pPr>
+    </w:p>
+    <w:p>
+      <w:pPr>
+        <w:spacing w:after="0" w:line="240" w:lineRule="auto"/>
+        <w:rPr>
+          <w:rFonts w:ascii="Roboto" w:eastAsia="Times New Roman" w:hAnsi="Roboto" w:cs="Times New Roman"/>
+          <w:color w:val="000000"/>
+          <w:kern w:val="0"/>
+          <w:sz w:val="15"/>
+          <w:szCs w:val="15"/>
+          <w:lang w:eastAsia="es-CO"/>
+          <w14:ligatures w14:val="none"/>
+        </w:rPr>
+      </w:pPr>
     </w:p>
     <w:p>
       <w:pPr>
@@ -2107,6 +2213,7 @@
         <w:br/>
       </w:r>
       <w:r>
+        <w:lastRenderedPageBreak/>
         <w:br/>
         <w:t>git push origin -d rama1 --------para eliminar una rama del remoto</w:t>
       </w:r>

</xml_diff>

<commit_message>
se hace un cambio en el word
</commit_message>
<xml_diff>
--- a/Git y github.docx
+++ b/Git y github.docx
@@ -27,8 +27,22 @@
           <w:lang w:eastAsia="es-CO"/>
           <w14:ligatures w14:val="none"/>
         </w:rPr>
-        <w:t xml:space="preserve">                                                                Git y github</w:t>
-      </w:r>
+        <w:t xml:space="preserve">                                                                Git y </w:t>
+      </w:r>
+      <w:proofErr w:type="spellStart"/>
+      <w:r>
+        <w:rPr>
+          <w:rFonts w:ascii="Roboto" w:eastAsia="Times New Roman" w:hAnsi="Roboto" w:cs="Times New Roman"/>
+          <w:color w:val="000000"/>
+          <w:kern w:val="0"/>
+          <w:sz w:val="15"/>
+          <w:szCs w:val="15"/>
+          <w:lang w:eastAsia="es-CO"/>
+          <w14:ligatures w14:val="none"/>
+        </w:rPr>
+        <w:t>github</w:t>
+      </w:r>
+      <w:proofErr w:type="spellEnd"/>
     </w:p>
     <w:p>
       <w:pPr>
@@ -36,17 +50,57 @@
         <w:spacing w:after="0" w:line="240" w:lineRule="auto"/>
         <w:ind w:left="1440"/>
       </w:pPr>
-      <w:r>
-        <w:rPr>
-          <w:rFonts w:ascii="Roboto" w:eastAsia="Times New Roman" w:hAnsi="Roboto" w:cs="Times New Roman"/>
-          <w:color w:val="000000"/>
-          <w:kern w:val="0"/>
-          <w:sz w:val="15"/>
-          <w:szCs w:val="15"/>
-          <w:lang w:eastAsia="es-CO"/>
-          <w14:ligatures w14:val="none"/>
-        </w:rPr>
-        <w:t>mkdir nombreDelRepositorio: para crear una carpeta desde consola</w:t>
+      <w:proofErr w:type="spellStart"/>
+      <w:r>
+        <w:rPr>
+          <w:rFonts w:ascii="Roboto" w:eastAsia="Times New Roman" w:hAnsi="Roboto" w:cs="Times New Roman"/>
+          <w:color w:val="000000"/>
+          <w:kern w:val="0"/>
+          <w:sz w:val="15"/>
+          <w:szCs w:val="15"/>
+          <w:lang w:eastAsia="es-CO"/>
+          <w14:ligatures w14:val="none"/>
+        </w:rPr>
+        <w:t>mkdir</w:t>
+      </w:r>
+      <w:proofErr w:type="spellEnd"/>
+      <w:r>
+        <w:rPr>
+          <w:rFonts w:ascii="Roboto" w:eastAsia="Times New Roman" w:hAnsi="Roboto" w:cs="Times New Roman"/>
+          <w:color w:val="000000"/>
+          <w:kern w:val="0"/>
+          <w:sz w:val="15"/>
+          <w:szCs w:val="15"/>
+          <w:lang w:eastAsia="es-CO"/>
+          <w14:ligatures w14:val="none"/>
+        </w:rPr>
+        <w:t xml:space="preserve"> </w:t>
+      </w:r>
+      <w:proofErr w:type="spellStart"/>
+      <w:r>
+        <w:rPr>
+          <w:rFonts w:ascii="Roboto" w:eastAsia="Times New Roman" w:hAnsi="Roboto" w:cs="Times New Roman"/>
+          <w:color w:val="000000"/>
+          <w:kern w:val="0"/>
+          <w:sz w:val="15"/>
+          <w:szCs w:val="15"/>
+          <w:lang w:eastAsia="es-CO"/>
+          <w14:ligatures w14:val="none"/>
+        </w:rPr>
+        <w:t>nombreDelRepositorio</w:t>
+      </w:r>
+      <w:proofErr w:type="spellEnd"/>
+      <w:r>
+        <w:rPr>
+          <w:rFonts w:ascii="Roboto" w:eastAsia="Times New Roman" w:hAnsi="Roboto" w:cs="Times New Roman"/>
+          <w:color w:val="000000"/>
+          <w:kern w:val="0"/>
+          <w:sz w:val="15"/>
+          <w:szCs w:val="15"/>
+          <w:lang w:eastAsia="es-CO"/>
+          <w14:ligatures w14:val="none"/>
+        </w:rPr>
+        <w:t>: para crear una carpeta desde consola</w:t>
       </w:r>
     </w:p>
     <w:p>
@@ -89,7 +143,33 @@
           <w:lang w:eastAsia="es-CO"/>
           <w14:ligatures w14:val="none"/>
         </w:rPr>
-        <w:t xml:space="preserve">Cd url del repositorio </w:t>
+        <w:t xml:space="preserve">Cd </w:t>
+      </w:r>
+      <w:proofErr w:type="spellStart"/>
+      <w:r>
+        <w:rPr>
+          <w:rFonts w:ascii="Roboto" w:eastAsia="Times New Roman" w:hAnsi="Roboto" w:cs="Times New Roman"/>
+          <w:color w:val="000000"/>
+          <w:kern w:val="0"/>
+          <w:sz w:val="15"/>
+          <w:szCs w:val="15"/>
+          <w:lang w:eastAsia="es-CO"/>
+          <w14:ligatures w14:val="none"/>
+        </w:rPr>
+        <w:t>url</w:t>
+      </w:r>
+      <w:proofErr w:type="spellEnd"/>
+      <w:r>
+        <w:rPr>
+          <w:rFonts w:ascii="Roboto" w:eastAsia="Times New Roman" w:hAnsi="Roboto" w:cs="Times New Roman"/>
+          <w:color w:val="000000"/>
+          <w:kern w:val="0"/>
+          <w:sz w:val="15"/>
+          <w:szCs w:val="15"/>
+          <w:lang w:eastAsia="es-CO"/>
+          <w14:ligatures w14:val="none"/>
+        </w:rPr>
+        <w:t xml:space="preserve"> del repositorio </w:t>
       </w:r>
     </w:p>
     <w:p>
@@ -120,7 +200,59 @@
           <w:lang w:eastAsia="es-CO"/>
           <w14:ligatures w14:val="none"/>
         </w:rPr>
-        <w:t xml:space="preserve"> git init,</w:t>
+        <w:t xml:space="preserve"> </w:t>
+      </w:r>
+      <w:proofErr w:type="spellStart"/>
+      <w:r>
+        <w:rPr>
+          <w:rFonts w:ascii="Roboto" w:eastAsia="Times New Roman" w:hAnsi="Roboto" w:cs="Times New Roman"/>
+          <w:color w:val="000000"/>
+          <w:kern w:val="0"/>
+          <w:sz w:val="15"/>
+          <w:szCs w:val="15"/>
+          <w:lang w:eastAsia="es-CO"/>
+          <w14:ligatures w14:val="none"/>
+        </w:rPr>
+        <w:t>git</w:t>
+      </w:r>
+      <w:proofErr w:type="spellEnd"/>
+      <w:r>
+        <w:rPr>
+          <w:rFonts w:ascii="Roboto" w:eastAsia="Times New Roman" w:hAnsi="Roboto" w:cs="Times New Roman"/>
+          <w:color w:val="000000"/>
+          <w:kern w:val="0"/>
+          <w:sz w:val="15"/>
+          <w:szCs w:val="15"/>
+          <w:lang w:eastAsia="es-CO"/>
+          <w14:ligatures w14:val="none"/>
+        </w:rPr>
+        <w:t xml:space="preserve"> </w:t>
+      </w:r>
+      <w:proofErr w:type="spellStart"/>
+      <w:r>
+        <w:rPr>
+          <w:rFonts w:ascii="Roboto" w:eastAsia="Times New Roman" w:hAnsi="Roboto" w:cs="Times New Roman"/>
+          <w:color w:val="000000"/>
+          <w:kern w:val="0"/>
+          <w:sz w:val="15"/>
+          <w:szCs w:val="15"/>
+          <w:lang w:eastAsia="es-CO"/>
+          <w14:ligatures w14:val="none"/>
+        </w:rPr>
+        <w:t>init</w:t>
+      </w:r>
+      <w:proofErr w:type="spellEnd"/>
+      <w:r>
+        <w:rPr>
+          <w:rFonts w:ascii="Roboto" w:eastAsia="Times New Roman" w:hAnsi="Roboto" w:cs="Times New Roman"/>
+          <w:color w:val="000000"/>
+          <w:kern w:val="0"/>
+          <w:sz w:val="15"/>
+          <w:szCs w:val="15"/>
+          <w:lang w:eastAsia="es-CO"/>
+          <w14:ligatures w14:val="none"/>
+        </w:rPr>
+        <w:t>,</w:t>
       </w:r>
     </w:p>
     <w:p>
@@ -151,7 +283,59 @@
           <w:lang w:eastAsia="es-CO"/>
           <w14:ligatures w14:val="none"/>
         </w:rPr>
-        <w:t xml:space="preserve"> git config </w:t>
+        <w:t xml:space="preserve"> </w:t>
+      </w:r>
+      <w:proofErr w:type="spellStart"/>
+      <w:r>
+        <w:rPr>
+          <w:rFonts w:ascii="Roboto" w:eastAsia="Times New Roman" w:hAnsi="Roboto" w:cs="Times New Roman"/>
+          <w:color w:val="000000"/>
+          <w:kern w:val="0"/>
+          <w:sz w:val="15"/>
+          <w:szCs w:val="15"/>
+          <w:lang w:eastAsia="es-CO"/>
+          <w14:ligatures w14:val="none"/>
+        </w:rPr>
+        <w:t>git</w:t>
+      </w:r>
+      <w:proofErr w:type="spellEnd"/>
+      <w:r>
+        <w:rPr>
+          <w:rFonts w:ascii="Roboto" w:eastAsia="Times New Roman" w:hAnsi="Roboto" w:cs="Times New Roman"/>
+          <w:color w:val="000000"/>
+          <w:kern w:val="0"/>
+          <w:sz w:val="15"/>
+          <w:szCs w:val="15"/>
+          <w:lang w:eastAsia="es-CO"/>
+          <w14:ligatures w14:val="none"/>
+        </w:rPr>
+        <w:t xml:space="preserve"> </w:t>
+      </w:r>
+      <w:proofErr w:type="spellStart"/>
+      <w:r>
+        <w:rPr>
+          <w:rFonts w:ascii="Roboto" w:eastAsia="Times New Roman" w:hAnsi="Roboto" w:cs="Times New Roman"/>
+          <w:color w:val="000000"/>
+          <w:kern w:val="0"/>
+          <w:sz w:val="15"/>
+          <w:szCs w:val="15"/>
+          <w:lang w:eastAsia="es-CO"/>
+          <w14:ligatures w14:val="none"/>
+        </w:rPr>
+        <w:t>config</w:t>
+      </w:r>
+      <w:proofErr w:type="spellEnd"/>
+      <w:r>
+        <w:rPr>
+          <w:rFonts w:ascii="Roboto" w:eastAsia="Times New Roman" w:hAnsi="Roboto" w:cs="Times New Roman"/>
+          <w:color w:val="000000"/>
+          <w:kern w:val="0"/>
+          <w:sz w:val="15"/>
+          <w:szCs w:val="15"/>
+          <w:lang w:eastAsia="es-CO"/>
+          <w14:ligatures w14:val="none"/>
+        </w:rPr>
+        <w:t xml:space="preserve"> </w:t>
       </w:r>
       <w:r>
         <w:rPr>
@@ -175,7 +359,33 @@
           <w:lang w:eastAsia="es-CO"/>
           <w14:ligatures w14:val="none"/>
         </w:rPr>
-        <w:t>user.name “usuario de github”</w:t>
+        <w:t xml:space="preserve">user.name “usuario de </w:t>
+      </w:r>
+      <w:proofErr w:type="spellStart"/>
+      <w:r>
+        <w:rPr>
+          <w:rFonts w:ascii="Roboto" w:eastAsia="Times New Roman" w:hAnsi="Roboto" w:cs="Times New Roman"/>
+          <w:color w:val="000000"/>
+          <w:kern w:val="0"/>
+          <w:sz w:val="15"/>
+          <w:szCs w:val="15"/>
+          <w:lang w:eastAsia="es-CO"/>
+          <w14:ligatures w14:val="none"/>
+        </w:rPr>
+        <w:t>github</w:t>
+      </w:r>
+      <w:proofErr w:type="spellEnd"/>
+      <w:r>
+        <w:rPr>
+          <w:rFonts w:ascii="Roboto" w:eastAsia="Times New Roman" w:hAnsi="Roboto" w:cs="Times New Roman"/>
+          <w:color w:val="000000"/>
+          <w:kern w:val="0"/>
+          <w:sz w:val="15"/>
+          <w:szCs w:val="15"/>
+          <w:lang w:eastAsia="es-CO"/>
+          <w14:ligatures w14:val="none"/>
+        </w:rPr>
+        <w:t>”</w:t>
       </w:r>
     </w:p>
     <w:p>
@@ -206,7 +416,59 @@
           <w:lang w:eastAsia="es-CO"/>
           <w14:ligatures w14:val="none"/>
         </w:rPr>
-        <w:t xml:space="preserve"> git config </w:t>
+        <w:t xml:space="preserve"> </w:t>
+      </w:r>
+      <w:proofErr w:type="spellStart"/>
+      <w:r>
+        <w:rPr>
+          <w:rFonts w:ascii="Roboto" w:eastAsia="Times New Roman" w:hAnsi="Roboto" w:cs="Times New Roman"/>
+          <w:color w:val="000000"/>
+          <w:kern w:val="0"/>
+          <w:sz w:val="15"/>
+          <w:szCs w:val="15"/>
+          <w:lang w:eastAsia="es-CO"/>
+          <w14:ligatures w14:val="none"/>
+        </w:rPr>
+        <w:t>git</w:t>
+      </w:r>
+      <w:proofErr w:type="spellEnd"/>
+      <w:r>
+        <w:rPr>
+          <w:rFonts w:ascii="Roboto" w:eastAsia="Times New Roman" w:hAnsi="Roboto" w:cs="Times New Roman"/>
+          <w:color w:val="000000"/>
+          <w:kern w:val="0"/>
+          <w:sz w:val="15"/>
+          <w:szCs w:val="15"/>
+          <w:lang w:eastAsia="es-CO"/>
+          <w14:ligatures w14:val="none"/>
+        </w:rPr>
+        <w:t xml:space="preserve"> </w:t>
+      </w:r>
+      <w:proofErr w:type="spellStart"/>
+      <w:r>
+        <w:rPr>
+          <w:rFonts w:ascii="Roboto" w:eastAsia="Times New Roman" w:hAnsi="Roboto" w:cs="Times New Roman"/>
+          <w:color w:val="000000"/>
+          <w:kern w:val="0"/>
+          <w:sz w:val="15"/>
+          <w:szCs w:val="15"/>
+          <w:lang w:eastAsia="es-CO"/>
+          <w14:ligatures w14:val="none"/>
+        </w:rPr>
+        <w:t>config</w:t>
+      </w:r>
+      <w:proofErr w:type="spellEnd"/>
+      <w:r>
+        <w:rPr>
+          <w:rFonts w:ascii="Roboto" w:eastAsia="Times New Roman" w:hAnsi="Roboto" w:cs="Times New Roman"/>
+          <w:color w:val="000000"/>
+          <w:kern w:val="0"/>
+          <w:sz w:val="15"/>
+          <w:szCs w:val="15"/>
+          <w:lang w:eastAsia="es-CO"/>
+          <w14:ligatures w14:val="none"/>
+        </w:rPr>
+        <w:t xml:space="preserve"> </w:t>
       </w:r>
       <w:r>
         <w:rPr>
@@ -220,17 +482,33 @@
         </w:rPr>
         <w:t xml:space="preserve">–global </w:t>
       </w:r>
-      <w:r>
-        <w:rPr>
-          <w:rFonts w:ascii="Roboto" w:eastAsia="Times New Roman" w:hAnsi="Roboto" w:cs="Times New Roman"/>
-          <w:color w:val="000000"/>
-          <w:kern w:val="0"/>
-          <w:sz w:val="15"/>
-          <w:szCs w:val="15"/>
-          <w:lang w:eastAsia="es-CO"/>
-          <w14:ligatures w14:val="none"/>
-        </w:rPr>
-        <w:t>user.email “email del usuario”</w:t>
+      <w:proofErr w:type="spellStart"/>
+      <w:proofErr w:type="gramStart"/>
+      <w:r>
+        <w:rPr>
+          <w:rFonts w:ascii="Roboto" w:eastAsia="Times New Roman" w:hAnsi="Roboto" w:cs="Times New Roman"/>
+          <w:color w:val="000000"/>
+          <w:kern w:val="0"/>
+          <w:sz w:val="15"/>
+          <w:szCs w:val="15"/>
+          <w:lang w:eastAsia="es-CO"/>
+          <w14:ligatures w14:val="none"/>
+        </w:rPr>
+        <w:t>user.email</w:t>
+      </w:r>
+      <w:proofErr w:type="spellEnd"/>
+      <w:proofErr w:type="gramEnd"/>
+      <w:r>
+        <w:rPr>
+          <w:rFonts w:ascii="Roboto" w:eastAsia="Times New Roman" w:hAnsi="Roboto" w:cs="Times New Roman"/>
+          <w:color w:val="000000"/>
+          <w:kern w:val="0"/>
+          <w:sz w:val="15"/>
+          <w:szCs w:val="15"/>
+          <w:lang w:eastAsia="es-CO"/>
+          <w14:ligatures w14:val="none"/>
+        </w:rPr>
+        <w:t xml:space="preserve"> “email del usuario”</w:t>
       </w:r>
     </w:p>
     <w:p>
@@ -251,17 +529,97 @@
           <w14:ligatures w14:val="none"/>
         </w:rPr>
       </w:pPr>
-      <w:r>
-        <w:rPr>
-          <w:rFonts w:ascii="Roboto" w:eastAsia="Times New Roman" w:hAnsi="Roboto" w:cs="Times New Roman"/>
-          <w:color w:val="000000"/>
-          <w:kern w:val="0"/>
-          <w:sz w:val="15"/>
-          <w:szCs w:val="15"/>
-          <w:lang w:eastAsia="es-CO"/>
-          <w14:ligatures w14:val="none"/>
-        </w:rPr>
-        <w:t xml:space="preserve">git config  –global color.ui auto:  </w:t>
+      <w:proofErr w:type="spellStart"/>
+      <w:r>
+        <w:rPr>
+          <w:rFonts w:ascii="Roboto" w:eastAsia="Times New Roman" w:hAnsi="Roboto" w:cs="Times New Roman"/>
+          <w:color w:val="000000"/>
+          <w:kern w:val="0"/>
+          <w:sz w:val="15"/>
+          <w:szCs w:val="15"/>
+          <w:lang w:eastAsia="es-CO"/>
+          <w14:ligatures w14:val="none"/>
+        </w:rPr>
+        <w:t>git</w:t>
+      </w:r>
+      <w:proofErr w:type="spellEnd"/>
+      <w:r>
+        <w:rPr>
+          <w:rFonts w:ascii="Roboto" w:eastAsia="Times New Roman" w:hAnsi="Roboto" w:cs="Times New Roman"/>
+          <w:color w:val="000000"/>
+          <w:kern w:val="0"/>
+          <w:sz w:val="15"/>
+          <w:szCs w:val="15"/>
+          <w:lang w:eastAsia="es-CO"/>
+          <w14:ligatures w14:val="none"/>
+        </w:rPr>
+        <w:t xml:space="preserve"> </w:t>
+      </w:r>
+      <w:proofErr w:type="spellStart"/>
+      <w:proofErr w:type="gramStart"/>
+      <w:r>
+        <w:rPr>
+          <w:rFonts w:ascii="Roboto" w:eastAsia="Times New Roman" w:hAnsi="Roboto" w:cs="Times New Roman"/>
+          <w:color w:val="000000"/>
+          <w:kern w:val="0"/>
+          <w:sz w:val="15"/>
+          <w:szCs w:val="15"/>
+          <w:lang w:eastAsia="es-CO"/>
+          <w14:ligatures w14:val="none"/>
+        </w:rPr>
+        <w:t>config</w:t>
+      </w:r>
+      <w:proofErr w:type="spellEnd"/>
+      <w:r>
+        <w:rPr>
+          <w:rFonts w:ascii="Roboto" w:eastAsia="Times New Roman" w:hAnsi="Roboto" w:cs="Times New Roman"/>
+          <w:color w:val="000000"/>
+          <w:kern w:val="0"/>
+          <w:sz w:val="15"/>
+          <w:szCs w:val="15"/>
+          <w:lang w:eastAsia="es-CO"/>
+          <w14:ligatures w14:val="none"/>
+        </w:rPr>
+        <w:t xml:space="preserve">  –</w:t>
+      </w:r>
+      <w:proofErr w:type="gramEnd"/>
+      <w:r>
+        <w:rPr>
+          <w:rFonts w:ascii="Roboto" w:eastAsia="Times New Roman" w:hAnsi="Roboto" w:cs="Times New Roman"/>
+          <w:color w:val="000000"/>
+          <w:kern w:val="0"/>
+          <w:sz w:val="15"/>
+          <w:szCs w:val="15"/>
+          <w:lang w:eastAsia="es-CO"/>
+          <w14:ligatures w14:val="none"/>
+        </w:rPr>
+        <w:t xml:space="preserve">global </w:t>
+      </w:r>
+      <w:proofErr w:type="spellStart"/>
+      <w:r>
+        <w:rPr>
+          <w:rFonts w:ascii="Roboto" w:eastAsia="Times New Roman" w:hAnsi="Roboto" w:cs="Times New Roman"/>
+          <w:color w:val="000000"/>
+          <w:kern w:val="0"/>
+          <w:sz w:val="15"/>
+          <w:szCs w:val="15"/>
+          <w:lang w:eastAsia="es-CO"/>
+          <w14:ligatures w14:val="none"/>
+        </w:rPr>
+        <w:t>color.ui</w:t>
+      </w:r>
+      <w:proofErr w:type="spellEnd"/>
+      <w:r>
+        <w:rPr>
+          <w:rFonts w:ascii="Roboto" w:eastAsia="Times New Roman" w:hAnsi="Roboto" w:cs="Times New Roman"/>
+          <w:color w:val="000000"/>
+          <w:kern w:val="0"/>
+          <w:sz w:val="15"/>
+          <w:szCs w:val="15"/>
+          <w:lang w:eastAsia="es-CO"/>
+          <w14:ligatures w14:val="none"/>
+        </w:rPr>
+        <w:t xml:space="preserve"> auto:  </w:t>
       </w:r>
     </w:p>
     <w:p>
@@ -282,18 +640,72 @@
           <w14:ligatures w14:val="none"/>
         </w:rPr>
       </w:pPr>
-      <w:r>
-        <w:rPr>
-          <w:rFonts w:ascii="Roboto" w:eastAsia="Times New Roman" w:hAnsi="Roboto" w:cs="Times New Roman"/>
-          <w:color w:val="000000"/>
-          <w:kern w:val="0"/>
-          <w:sz w:val="15"/>
-          <w:szCs w:val="15"/>
-          <w:lang w:eastAsia="es-CO"/>
-          <w14:ligatures w14:val="none"/>
-        </w:rPr>
-        <w:t>git config list</w:t>
-      </w:r>
+      <w:proofErr w:type="spellStart"/>
+      <w:r>
+        <w:rPr>
+          <w:rFonts w:ascii="Roboto" w:eastAsia="Times New Roman" w:hAnsi="Roboto" w:cs="Times New Roman"/>
+          <w:color w:val="000000"/>
+          <w:kern w:val="0"/>
+          <w:sz w:val="15"/>
+          <w:szCs w:val="15"/>
+          <w:lang w:eastAsia="es-CO"/>
+          <w14:ligatures w14:val="none"/>
+        </w:rPr>
+        <w:t>git</w:t>
+      </w:r>
+      <w:proofErr w:type="spellEnd"/>
+      <w:r>
+        <w:rPr>
+          <w:rFonts w:ascii="Roboto" w:eastAsia="Times New Roman" w:hAnsi="Roboto" w:cs="Times New Roman"/>
+          <w:color w:val="000000"/>
+          <w:kern w:val="0"/>
+          <w:sz w:val="15"/>
+          <w:szCs w:val="15"/>
+          <w:lang w:eastAsia="es-CO"/>
+          <w14:ligatures w14:val="none"/>
+        </w:rPr>
+        <w:t xml:space="preserve"> </w:t>
+      </w:r>
+      <w:proofErr w:type="spellStart"/>
+      <w:r>
+        <w:rPr>
+          <w:rFonts w:ascii="Roboto" w:eastAsia="Times New Roman" w:hAnsi="Roboto" w:cs="Times New Roman"/>
+          <w:color w:val="000000"/>
+          <w:kern w:val="0"/>
+          <w:sz w:val="15"/>
+          <w:szCs w:val="15"/>
+          <w:lang w:eastAsia="es-CO"/>
+          <w14:ligatures w14:val="none"/>
+        </w:rPr>
+        <w:t>config</w:t>
+      </w:r>
+      <w:proofErr w:type="spellEnd"/>
+      <w:r>
+        <w:rPr>
+          <w:rFonts w:ascii="Roboto" w:eastAsia="Times New Roman" w:hAnsi="Roboto" w:cs="Times New Roman"/>
+          <w:color w:val="000000"/>
+          <w:kern w:val="0"/>
+          <w:sz w:val="15"/>
+          <w:szCs w:val="15"/>
+          <w:lang w:eastAsia="es-CO"/>
+          <w14:ligatures w14:val="none"/>
+        </w:rPr>
+        <w:t xml:space="preserve"> </w:t>
+      </w:r>
+      <w:proofErr w:type="spellStart"/>
+      <w:r>
+        <w:rPr>
+          <w:rFonts w:ascii="Roboto" w:eastAsia="Times New Roman" w:hAnsi="Roboto" w:cs="Times New Roman"/>
+          <w:color w:val="000000"/>
+          <w:kern w:val="0"/>
+          <w:sz w:val="15"/>
+          <w:szCs w:val="15"/>
+          <w:lang w:eastAsia="es-CO"/>
+          <w14:ligatures w14:val="none"/>
+        </w:rPr>
+        <w:t>list</w:t>
+      </w:r>
+      <w:proofErr w:type="spellEnd"/>
       <w:r>
         <w:rPr>
           <w:rFonts w:ascii="Roboto" w:eastAsia="Times New Roman" w:hAnsi="Roboto" w:cs="Times New Roman"/>
@@ -305,7 +717,32 @@
           <w14:ligatures w14:val="none"/>
         </w:rPr>
         <w:br/>
-        <w:t>ls -la --------sirve para ver el contenido de un repositorio</w:t>
+      </w:r>
+      <w:proofErr w:type="spellStart"/>
+      <w:r>
+        <w:rPr>
+          <w:rFonts w:ascii="Roboto" w:eastAsia="Times New Roman" w:hAnsi="Roboto" w:cs="Times New Roman"/>
+          <w:color w:val="000000"/>
+          <w:kern w:val="0"/>
+          <w:sz w:val="15"/>
+          <w:szCs w:val="15"/>
+          <w:lang w:eastAsia="es-CO"/>
+          <w14:ligatures w14:val="none"/>
+        </w:rPr>
+        <w:t>ls</w:t>
+      </w:r>
+      <w:proofErr w:type="spellEnd"/>
+      <w:r>
+        <w:rPr>
+          <w:rFonts w:ascii="Roboto" w:eastAsia="Times New Roman" w:hAnsi="Roboto" w:cs="Times New Roman"/>
+          <w:color w:val="000000"/>
+          <w:kern w:val="0"/>
+          <w:sz w:val="15"/>
+          <w:szCs w:val="15"/>
+          <w:lang w:eastAsia="es-CO"/>
+          <w14:ligatures w14:val="none"/>
+        </w:rPr>
+        <w:t xml:space="preserve"> -la --------sirve para ver el contenido de un repositorio</w:t>
       </w:r>
     </w:p>
     <w:p>
@@ -367,7 +804,137 @@
           <w:lang w:eastAsia="es-CO"/>
           <w14:ligatures w14:val="none"/>
         </w:rPr>
-        <w:t xml:space="preserve"> git remote add origin “Url de nuestro repositorio de github”</w:t>
+        <w:t xml:space="preserve"> </w:t>
+      </w:r>
+      <w:proofErr w:type="spellStart"/>
+      <w:r>
+        <w:rPr>
+          <w:rFonts w:ascii="Roboto" w:eastAsia="Times New Roman" w:hAnsi="Roboto" w:cs="Times New Roman"/>
+          <w:color w:val="000000"/>
+          <w:kern w:val="0"/>
+          <w:sz w:val="15"/>
+          <w:szCs w:val="15"/>
+          <w:lang w:eastAsia="es-CO"/>
+          <w14:ligatures w14:val="none"/>
+        </w:rPr>
+        <w:t>git</w:t>
+      </w:r>
+      <w:proofErr w:type="spellEnd"/>
+      <w:r>
+        <w:rPr>
+          <w:rFonts w:ascii="Roboto" w:eastAsia="Times New Roman" w:hAnsi="Roboto" w:cs="Times New Roman"/>
+          <w:color w:val="000000"/>
+          <w:kern w:val="0"/>
+          <w:sz w:val="15"/>
+          <w:szCs w:val="15"/>
+          <w:lang w:eastAsia="es-CO"/>
+          <w14:ligatures w14:val="none"/>
+        </w:rPr>
+        <w:t xml:space="preserve"> remote </w:t>
+      </w:r>
+      <w:proofErr w:type="spellStart"/>
+      <w:r>
+        <w:rPr>
+          <w:rFonts w:ascii="Roboto" w:eastAsia="Times New Roman" w:hAnsi="Roboto" w:cs="Times New Roman"/>
+          <w:color w:val="000000"/>
+          <w:kern w:val="0"/>
+          <w:sz w:val="15"/>
+          <w:szCs w:val="15"/>
+          <w:lang w:eastAsia="es-CO"/>
+          <w14:ligatures w14:val="none"/>
+        </w:rPr>
+        <w:t>add</w:t>
+      </w:r>
+      <w:proofErr w:type="spellEnd"/>
+      <w:r>
+        <w:rPr>
+          <w:rFonts w:ascii="Roboto" w:eastAsia="Times New Roman" w:hAnsi="Roboto" w:cs="Times New Roman"/>
+          <w:color w:val="000000"/>
+          <w:kern w:val="0"/>
+          <w:sz w:val="15"/>
+          <w:szCs w:val="15"/>
+          <w:lang w:eastAsia="es-CO"/>
+          <w14:ligatures w14:val="none"/>
+        </w:rPr>
+        <w:t xml:space="preserve"> </w:t>
+      </w:r>
+      <w:proofErr w:type="spellStart"/>
+      <w:r>
+        <w:rPr>
+          <w:rFonts w:ascii="Roboto" w:eastAsia="Times New Roman" w:hAnsi="Roboto" w:cs="Times New Roman"/>
+          <w:color w:val="000000"/>
+          <w:kern w:val="0"/>
+          <w:sz w:val="15"/>
+          <w:szCs w:val="15"/>
+          <w:lang w:eastAsia="es-CO"/>
+          <w14:ligatures w14:val="none"/>
+        </w:rPr>
+        <w:t>origin</w:t>
+      </w:r>
+      <w:proofErr w:type="spellEnd"/>
+      <w:r>
+        <w:rPr>
+          <w:rFonts w:ascii="Roboto" w:eastAsia="Times New Roman" w:hAnsi="Roboto" w:cs="Times New Roman"/>
+          <w:color w:val="000000"/>
+          <w:kern w:val="0"/>
+          <w:sz w:val="15"/>
+          <w:szCs w:val="15"/>
+          <w:lang w:eastAsia="es-CO"/>
+          <w14:ligatures w14:val="none"/>
+        </w:rPr>
+        <w:t xml:space="preserve"> “</w:t>
+      </w:r>
+      <w:proofErr w:type="spellStart"/>
+      <w:r>
+        <w:rPr>
+          <w:rFonts w:ascii="Roboto" w:eastAsia="Times New Roman" w:hAnsi="Roboto" w:cs="Times New Roman"/>
+          <w:color w:val="000000"/>
+          <w:kern w:val="0"/>
+          <w:sz w:val="15"/>
+          <w:szCs w:val="15"/>
+          <w:lang w:eastAsia="es-CO"/>
+          <w14:ligatures w14:val="none"/>
+        </w:rPr>
+        <w:t>Url</w:t>
+      </w:r>
+      <w:proofErr w:type="spellEnd"/>
+      <w:r>
+        <w:rPr>
+          <w:rFonts w:ascii="Roboto" w:eastAsia="Times New Roman" w:hAnsi="Roboto" w:cs="Times New Roman"/>
+          <w:color w:val="000000"/>
+          <w:kern w:val="0"/>
+          <w:sz w:val="15"/>
+          <w:szCs w:val="15"/>
+          <w:lang w:eastAsia="es-CO"/>
+          <w14:ligatures w14:val="none"/>
+        </w:rPr>
+        <w:t xml:space="preserve"> de nuestro repositorio de </w:t>
+      </w:r>
+      <w:proofErr w:type="spellStart"/>
+      <w:r>
+        <w:rPr>
+          <w:rFonts w:ascii="Roboto" w:eastAsia="Times New Roman" w:hAnsi="Roboto" w:cs="Times New Roman"/>
+          <w:color w:val="000000"/>
+          <w:kern w:val="0"/>
+          <w:sz w:val="15"/>
+          <w:szCs w:val="15"/>
+          <w:lang w:eastAsia="es-CO"/>
+          <w14:ligatures w14:val="none"/>
+        </w:rPr>
+        <w:t>github</w:t>
+      </w:r>
+      <w:proofErr w:type="spellEnd"/>
+      <w:r>
+        <w:rPr>
+          <w:rFonts w:ascii="Roboto" w:eastAsia="Times New Roman" w:hAnsi="Roboto" w:cs="Times New Roman"/>
+          <w:color w:val="000000"/>
+          <w:kern w:val="0"/>
+          <w:sz w:val="15"/>
+          <w:szCs w:val="15"/>
+          <w:lang w:eastAsia="es-CO"/>
+          <w14:ligatures w14:val="none"/>
+        </w:rPr>
+        <w:t>”</w:t>
       </w:r>
       <w:r>
         <w:rPr>
@@ -392,7 +959,58 @@
           <w14:ligatures w14:val="none"/>
         </w:rPr>
         <w:br/>
-        <w:t>cat &gt; índice.txt                                 ------------crear un archivo txt con información adentro</w:t>
+      </w:r>
+      <w:proofErr w:type="spellStart"/>
+      <w:r>
+        <w:rPr>
+          <w:rFonts w:ascii="Roboto" w:eastAsia="Times New Roman" w:hAnsi="Roboto" w:cs="Times New Roman"/>
+          <w:color w:val="000000"/>
+          <w:kern w:val="0"/>
+          <w:sz w:val="15"/>
+          <w:szCs w:val="15"/>
+          <w:lang w:eastAsia="es-CO"/>
+          <w14:ligatures w14:val="none"/>
+        </w:rPr>
+        <w:t>cat</w:t>
+      </w:r>
+      <w:proofErr w:type="spellEnd"/>
+      <w:r>
+        <w:rPr>
+          <w:rFonts w:ascii="Roboto" w:eastAsia="Times New Roman" w:hAnsi="Roboto" w:cs="Times New Roman"/>
+          <w:color w:val="000000"/>
+          <w:kern w:val="0"/>
+          <w:sz w:val="15"/>
+          <w:szCs w:val="15"/>
+          <w:lang w:eastAsia="es-CO"/>
+          <w14:ligatures w14:val="none"/>
+        </w:rPr>
+        <w:t xml:space="preserve"> &gt; índice.txt                                 ------------crear un archivo </w:t>
+      </w:r>
+      <w:proofErr w:type="spellStart"/>
+      <w:r>
+        <w:rPr>
+          <w:rFonts w:ascii="Roboto" w:eastAsia="Times New Roman" w:hAnsi="Roboto" w:cs="Times New Roman"/>
+          <w:color w:val="000000"/>
+          <w:kern w:val="0"/>
+          <w:sz w:val="15"/>
+          <w:szCs w:val="15"/>
+          <w:lang w:eastAsia="es-CO"/>
+          <w14:ligatures w14:val="none"/>
+        </w:rPr>
+        <w:t>txt</w:t>
+      </w:r>
+      <w:proofErr w:type="spellEnd"/>
+      <w:r>
+        <w:rPr>
+          <w:rFonts w:ascii="Roboto" w:eastAsia="Times New Roman" w:hAnsi="Roboto" w:cs="Times New Roman"/>
+          <w:color w:val="000000"/>
+          <w:kern w:val="0"/>
+          <w:sz w:val="15"/>
+          <w:szCs w:val="15"/>
+          <w:lang w:eastAsia="es-CO"/>
+          <w14:ligatures w14:val="none"/>
+        </w:rPr>
+        <w:t xml:space="preserve"> con información adentro</w:t>
       </w:r>
       <w:r>
         <w:rPr>
@@ -405,7 +1023,33 @@
           <w14:ligatures w14:val="none"/>
         </w:rPr>
         <w:br/>
-        <w:t>Capitulo 1: Introduccion a Git</w:t>
+        <w:t xml:space="preserve">Capitulo 1: </w:t>
+      </w:r>
+      <w:proofErr w:type="spellStart"/>
+      <w:r>
+        <w:rPr>
+          <w:rFonts w:ascii="Roboto" w:eastAsia="Times New Roman" w:hAnsi="Roboto" w:cs="Times New Roman"/>
+          <w:color w:val="000000"/>
+          <w:kern w:val="0"/>
+          <w:sz w:val="15"/>
+          <w:szCs w:val="15"/>
+          <w:lang w:eastAsia="es-CO"/>
+          <w14:ligatures w14:val="none"/>
+        </w:rPr>
+        <w:t>Introduccion</w:t>
+      </w:r>
+      <w:proofErr w:type="spellEnd"/>
+      <w:r>
+        <w:rPr>
+          <w:rFonts w:ascii="Roboto" w:eastAsia="Times New Roman" w:hAnsi="Roboto" w:cs="Times New Roman"/>
+          <w:color w:val="000000"/>
+          <w:kern w:val="0"/>
+          <w:sz w:val="15"/>
+          <w:szCs w:val="15"/>
+          <w:lang w:eastAsia="es-CO"/>
+          <w14:ligatures w14:val="none"/>
+        </w:rPr>
+        <w:t xml:space="preserve"> a Git</w:t>
       </w:r>
       <w:r>
         <w:rPr>
@@ -418,7 +1062,33 @@
           <w14:ligatures w14:val="none"/>
         </w:rPr>
         <w:br/>
-        <w:t>Capítulo 2 : Flujo de trabajo básico</w:t>
+        <w:t xml:space="preserve">Capítulo </w:t>
+      </w:r>
+      <w:proofErr w:type="gramStart"/>
+      <w:r>
+        <w:rPr>
+          <w:rFonts w:ascii="Roboto" w:eastAsia="Times New Roman" w:hAnsi="Roboto" w:cs="Times New Roman"/>
+          <w:color w:val="000000"/>
+          <w:kern w:val="0"/>
+          <w:sz w:val="15"/>
+          <w:szCs w:val="15"/>
+          <w:lang w:eastAsia="es-CO"/>
+          <w14:ligatures w14:val="none"/>
+        </w:rPr>
+        <w:t>2 :</w:t>
+      </w:r>
+      <w:proofErr w:type="gramEnd"/>
+      <w:r>
+        <w:rPr>
+          <w:rFonts w:ascii="Roboto" w:eastAsia="Times New Roman" w:hAnsi="Roboto" w:cs="Times New Roman"/>
+          <w:color w:val="000000"/>
+          <w:kern w:val="0"/>
+          <w:sz w:val="15"/>
+          <w:szCs w:val="15"/>
+          <w:lang w:eastAsia="es-CO"/>
+          <w14:ligatures w14:val="none"/>
+        </w:rPr>
+        <w:t xml:space="preserve"> Flujo de trabajo básico</w:t>
       </w:r>
       <w:r>
         <w:rPr>
@@ -447,6 +1117,32 @@
           <w14:ligatures w14:val="none"/>
         </w:rPr>
       </w:pPr>
+    </w:p>
+    <w:p>
+      <w:pPr>
+        <w:spacing w:after="0" w:line="240" w:lineRule="auto"/>
+        <w:rPr>
+          <w:rFonts w:ascii="Roboto" w:eastAsia="Times New Roman" w:hAnsi="Roboto" w:cs="Times New Roman"/>
+          <w:color w:val="000000"/>
+          <w:kern w:val="0"/>
+          <w:sz w:val="15"/>
+          <w:szCs w:val="15"/>
+          <w:lang w:eastAsia="es-CO"/>
+          <w14:ligatures w14:val="none"/>
+        </w:rPr>
+      </w:pPr>
+      <w:r>
+        <w:rPr>
+          <w:rFonts w:ascii="Roboto" w:eastAsia="Times New Roman" w:hAnsi="Roboto" w:cs="Times New Roman"/>
+          <w:color w:val="000000"/>
+          <w:kern w:val="0"/>
+          <w:sz w:val="15"/>
+          <w:szCs w:val="15"/>
+          <w:lang w:eastAsia="es-CO"/>
+          <w14:ligatures w14:val="none"/>
+        </w:rPr>
+        <w:t xml:space="preserve">                                      </w:t>
+      </w:r>
     </w:p>
     <w:p>
       <w:pPr>
@@ -504,7 +1200,33 @@
           <w:lang w:eastAsia="es-CO"/>
           <w14:ligatures w14:val="none"/>
         </w:rPr>
-        <w:t xml:space="preserve"> git status</w:t>
+        <w:t xml:space="preserve"> </w:t>
+      </w:r>
+      <w:proofErr w:type="spellStart"/>
+      <w:r>
+        <w:rPr>
+          <w:rFonts w:ascii="Roboto" w:eastAsia="Times New Roman" w:hAnsi="Roboto" w:cs="Times New Roman"/>
+          <w:color w:val="000000"/>
+          <w:kern w:val="0"/>
+          <w:sz w:val="15"/>
+          <w:szCs w:val="15"/>
+          <w:lang w:eastAsia="es-CO"/>
+          <w14:ligatures w14:val="none"/>
+        </w:rPr>
+        <w:t>git</w:t>
+      </w:r>
+      <w:proofErr w:type="spellEnd"/>
+      <w:r>
+        <w:rPr>
+          <w:rFonts w:ascii="Roboto" w:eastAsia="Times New Roman" w:hAnsi="Roboto" w:cs="Times New Roman"/>
+          <w:color w:val="000000"/>
+          <w:kern w:val="0"/>
+          <w:sz w:val="15"/>
+          <w:szCs w:val="15"/>
+          <w:lang w:eastAsia="es-CO"/>
+          <w14:ligatures w14:val="none"/>
+        </w:rPr>
+        <w:t xml:space="preserve"> status</w:t>
       </w:r>
     </w:p>
     <w:p>
@@ -535,8 +1257,74 @@
           <w:lang w:eastAsia="es-CO"/>
           <w14:ligatures w14:val="none"/>
         </w:rPr>
-        <w:t xml:space="preserve"> git add hola.Txt</w:t>
-      </w:r>
+        <w:t xml:space="preserve"> </w:t>
+      </w:r>
+      <w:proofErr w:type="spellStart"/>
+      <w:r>
+        <w:rPr>
+          <w:rFonts w:ascii="Roboto" w:eastAsia="Times New Roman" w:hAnsi="Roboto" w:cs="Times New Roman"/>
+          <w:color w:val="000000"/>
+          <w:kern w:val="0"/>
+          <w:sz w:val="15"/>
+          <w:szCs w:val="15"/>
+          <w:lang w:eastAsia="es-CO"/>
+          <w14:ligatures w14:val="none"/>
+        </w:rPr>
+        <w:t>git</w:t>
+      </w:r>
+      <w:proofErr w:type="spellEnd"/>
+      <w:r>
+        <w:rPr>
+          <w:rFonts w:ascii="Roboto" w:eastAsia="Times New Roman" w:hAnsi="Roboto" w:cs="Times New Roman"/>
+          <w:color w:val="000000"/>
+          <w:kern w:val="0"/>
+          <w:sz w:val="15"/>
+          <w:szCs w:val="15"/>
+          <w:lang w:eastAsia="es-CO"/>
+          <w14:ligatures w14:val="none"/>
+        </w:rPr>
+        <w:t xml:space="preserve"> </w:t>
+      </w:r>
+      <w:proofErr w:type="spellStart"/>
+      <w:r>
+        <w:rPr>
+          <w:rFonts w:ascii="Roboto" w:eastAsia="Times New Roman" w:hAnsi="Roboto" w:cs="Times New Roman"/>
+          <w:color w:val="000000"/>
+          <w:kern w:val="0"/>
+          <w:sz w:val="15"/>
+          <w:szCs w:val="15"/>
+          <w:lang w:eastAsia="es-CO"/>
+          <w14:ligatures w14:val="none"/>
+        </w:rPr>
+        <w:t>add</w:t>
+      </w:r>
+      <w:proofErr w:type="spellEnd"/>
+      <w:r>
+        <w:rPr>
+          <w:rFonts w:ascii="Roboto" w:eastAsia="Times New Roman" w:hAnsi="Roboto" w:cs="Times New Roman"/>
+          <w:color w:val="000000"/>
+          <w:kern w:val="0"/>
+          <w:sz w:val="15"/>
+          <w:szCs w:val="15"/>
+          <w:lang w:eastAsia="es-CO"/>
+          <w14:ligatures w14:val="none"/>
+        </w:rPr>
+        <w:t xml:space="preserve"> </w:t>
+      </w:r>
+      <w:proofErr w:type="gramStart"/>
+      <w:r>
+        <w:rPr>
+          <w:rFonts w:ascii="Roboto" w:eastAsia="Times New Roman" w:hAnsi="Roboto" w:cs="Times New Roman"/>
+          <w:color w:val="000000"/>
+          <w:kern w:val="0"/>
+          <w:sz w:val="15"/>
+          <w:szCs w:val="15"/>
+          <w:lang w:eastAsia="es-CO"/>
+          <w14:ligatures w14:val="none"/>
+        </w:rPr>
+        <w:t>hola.Txt</w:t>
+      </w:r>
+      <w:proofErr w:type="gramEnd"/>
     </w:p>
     <w:p>
       <w:pPr>
@@ -566,7 +1354,33 @@
           <w:lang w:eastAsia="es-CO"/>
           <w14:ligatures w14:val="none"/>
         </w:rPr>
-        <w:t xml:space="preserve"> git status</w:t>
+        <w:t xml:space="preserve"> </w:t>
+      </w:r>
+      <w:proofErr w:type="spellStart"/>
+      <w:r>
+        <w:rPr>
+          <w:rFonts w:ascii="Roboto" w:eastAsia="Times New Roman" w:hAnsi="Roboto" w:cs="Times New Roman"/>
+          <w:color w:val="000000"/>
+          <w:kern w:val="0"/>
+          <w:sz w:val="15"/>
+          <w:szCs w:val="15"/>
+          <w:lang w:eastAsia="es-CO"/>
+          <w14:ligatures w14:val="none"/>
+        </w:rPr>
+        <w:t>git</w:t>
+      </w:r>
+      <w:proofErr w:type="spellEnd"/>
+      <w:r>
+        <w:rPr>
+          <w:rFonts w:ascii="Roboto" w:eastAsia="Times New Roman" w:hAnsi="Roboto" w:cs="Times New Roman"/>
+          <w:color w:val="000000"/>
+          <w:kern w:val="0"/>
+          <w:sz w:val="15"/>
+          <w:szCs w:val="15"/>
+          <w:lang w:eastAsia="es-CO"/>
+          <w14:ligatures w14:val="none"/>
+        </w:rPr>
+        <w:t xml:space="preserve"> status</w:t>
       </w:r>
     </w:p>
     <w:p>
@@ -597,7 +1411,85 @@
           <w:lang w:eastAsia="es-CO"/>
           <w14:ligatures w14:val="none"/>
         </w:rPr>
-        <w:t xml:space="preserve"> git commit -m “Estoy seguro de este commit 1”</w:t>
+        <w:t xml:space="preserve"> </w:t>
+      </w:r>
+      <w:proofErr w:type="spellStart"/>
+      <w:r>
+        <w:rPr>
+          <w:rFonts w:ascii="Roboto" w:eastAsia="Times New Roman" w:hAnsi="Roboto" w:cs="Times New Roman"/>
+          <w:color w:val="000000"/>
+          <w:kern w:val="0"/>
+          <w:sz w:val="15"/>
+          <w:szCs w:val="15"/>
+          <w:lang w:eastAsia="es-CO"/>
+          <w14:ligatures w14:val="none"/>
+        </w:rPr>
+        <w:t>git</w:t>
+      </w:r>
+      <w:proofErr w:type="spellEnd"/>
+      <w:r>
+        <w:rPr>
+          <w:rFonts w:ascii="Roboto" w:eastAsia="Times New Roman" w:hAnsi="Roboto" w:cs="Times New Roman"/>
+          <w:color w:val="000000"/>
+          <w:kern w:val="0"/>
+          <w:sz w:val="15"/>
+          <w:szCs w:val="15"/>
+          <w:lang w:eastAsia="es-CO"/>
+          <w14:ligatures w14:val="none"/>
+        </w:rPr>
+        <w:t xml:space="preserve"> </w:t>
+      </w:r>
+      <w:proofErr w:type="spellStart"/>
+      <w:r>
+        <w:rPr>
+          <w:rFonts w:ascii="Roboto" w:eastAsia="Times New Roman" w:hAnsi="Roboto" w:cs="Times New Roman"/>
+          <w:color w:val="000000"/>
+          <w:kern w:val="0"/>
+          <w:sz w:val="15"/>
+          <w:szCs w:val="15"/>
+          <w:lang w:eastAsia="es-CO"/>
+          <w14:ligatures w14:val="none"/>
+        </w:rPr>
+        <w:t>commit</w:t>
+      </w:r>
+      <w:proofErr w:type="spellEnd"/>
+      <w:r>
+        <w:rPr>
+          <w:rFonts w:ascii="Roboto" w:eastAsia="Times New Roman" w:hAnsi="Roboto" w:cs="Times New Roman"/>
+          <w:color w:val="000000"/>
+          <w:kern w:val="0"/>
+          <w:sz w:val="15"/>
+          <w:szCs w:val="15"/>
+          <w:lang w:eastAsia="es-CO"/>
+          <w14:ligatures w14:val="none"/>
+        </w:rPr>
+        <w:t xml:space="preserve"> -m “Estoy seguro de este </w:t>
+      </w:r>
+      <w:proofErr w:type="spellStart"/>
+      <w:r>
+        <w:rPr>
+          <w:rFonts w:ascii="Roboto" w:eastAsia="Times New Roman" w:hAnsi="Roboto" w:cs="Times New Roman"/>
+          <w:color w:val="000000"/>
+          <w:kern w:val="0"/>
+          <w:sz w:val="15"/>
+          <w:szCs w:val="15"/>
+          <w:lang w:eastAsia="es-CO"/>
+          <w14:ligatures w14:val="none"/>
+        </w:rPr>
+        <w:t>commit</w:t>
+      </w:r>
+      <w:proofErr w:type="spellEnd"/>
+      <w:r>
+        <w:rPr>
+          <w:rFonts w:ascii="Roboto" w:eastAsia="Times New Roman" w:hAnsi="Roboto" w:cs="Times New Roman"/>
+          <w:color w:val="000000"/>
+          <w:kern w:val="0"/>
+          <w:sz w:val="15"/>
+          <w:szCs w:val="15"/>
+          <w:lang w:eastAsia="es-CO"/>
+          <w14:ligatures w14:val="none"/>
+        </w:rPr>
+        <w:t xml:space="preserve"> 1”</w:t>
       </w:r>
     </w:p>
     <w:p>
@@ -628,7 +1520,99 @@
           <w:lang w:eastAsia="es-CO"/>
           <w14:ligatures w14:val="none"/>
         </w:rPr>
-        <w:t xml:space="preserve"> git push  -u origin master             ---------aquí tenemos que colocar el nombre de nuestro repositorio remoto</w:t>
+        <w:t xml:space="preserve"> </w:t>
+      </w:r>
+      <w:proofErr w:type="spellStart"/>
+      <w:r>
+        <w:rPr>
+          <w:rFonts w:ascii="Roboto" w:eastAsia="Times New Roman" w:hAnsi="Roboto" w:cs="Times New Roman"/>
+          <w:color w:val="000000"/>
+          <w:kern w:val="0"/>
+          <w:sz w:val="15"/>
+          <w:szCs w:val="15"/>
+          <w:lang w:eastAsia="es-CO"/>
+          <w14:ligatures w14:val="none"/>
+        </w:rPr>
+        <w:t>git</w:t>
+      </w:r>
+      <w:proofErr w:type="spellEnd"/>
+      <w:r>
+        <w:rPr>
+          <w:rFonts w:ascii="Roboto" w:eastAsia="Times New Roman" w:hAnsi="Roboto" w:cs="Times New Roman"/>
+          <w:color w:val="000000"/>
+          <w:kern w:val="0"/>
+          <w:sz w:val="15"/>
+          <w:szCs w:val="15"/>
+          <w:lang w:eastAsia="es-CO"/>
+          <w14:ligatures w14:val="none"/>
+        </w:rPr>
+        <w:t xml:space="preserve"> </w:t>
+      </w:r>
+      <w:proofErr w:type="spellStart"/>
+      <w:proofErr w:type="gramStart"/>
+      <w:r>
+        <w:rPr>
+          <w:rFonts w:ascii="Roboto" w:eastAsia="Times New Roman" w:hAnsi="Roboto" w:cs="Times New Roman"/>
+          <w:color w:val="000000"/>
+          <w:kern w:val="0"/>
+          <w:sz w:val="15"/>
+          <w:szCs w:val="15"/>
+          <w:lang w:eastAsia="es-CO"/>
+          <w14:ligatures w14:val="none"/>
+        </w:rPr>
+        <w:t>push</w:t>
+      </w:r>
+      <w:proofErr w:type="spellEnd"/>
+      <w:r>
+        <w:rPr>
+          <w:rFonts w:ascii="Roboto" w:eastAsia="Times New Roman" w:hAnsi="Roboto" w:cs="Times New Roman"/>
+          <w:color w:val="000000"/>
+          <w:kern w:val="0"/>
+          <w:sz w:val="15"/>
+          <w:szCs w:val="15"/>
+          <w:lang w:eastAsia="es-CO"/>
+          <w14:ligatures w14:val="none"/>
+        </w:rPr>
+        <w:t xml:space="preserve">  -</w:t>
+      </w:r>
+      <w:proofErr w:type="gramEnd"/>
+      <w:r>
+        <w:rPr>
+          <w:rFonts w:ascii="Roboto" w:eastAsia="Times New Roman" w:hAnsi="Roboto" w:cs="Times New Roman"/>
+          <w:color w:val="000000"/>
+          <w:kern w:val="0"/>
+          <w:sz w:val="15"/>
+          <w:szCs w:val="15"/>
+          <w:lang w:eastAsia="es-CO"/>
+          <w14:ligatures w14:val="none"/>
+        </w:rPr>
+        <w:t xml:space="preserve">u </w:t>
+      </w:r>
+      <w:proofErr w:type="spellStart"/>
+      <w:r>
+        <w:rPr>
+          <w:rFonts w:ascii="Roboto" w:eastAsia="Times New Roman" w:hAnsi="Roboto" w:cs="Times New Roman"/>
+          <w:color w:val="000000"/>
+          <w:kern w:val="0"/>
+          <w:sz w:val="15"/>
+          <w:szCs w:val="15"/>
+          <w:lang w:eastAsia="es-CO"/>
+          <w14:ligatures w14:val="none"/>
+        </w:rPr>
+        <w:t>origin</w:t>
+      </w:r>
+      <w:proofErr w:type="spellEnd"/>
+      <w:r>
+        <w:rPr>
+          <w:rFonts w:ascii="Roboto" w:eastAsia="Times New Roman" w:hAnsi="Roboto" w:cs="Times New Roman"/>
+          <w:color w:val="000000"/>
+          <w:kern w:val="0"/>
+          <w:sz w:val="15"/>
+          <w:szCs w:val="15"/>
+          <w:lang w:eastAsia="es-CO"/>
+          <w14:ligatures w14:val="none"/>
+        </w:rPr>
+        <w:t xml:space="preserve"> master             ---------aquí tenemos que colocar el nombre de nuestro repositorio remoto</w:t>
       </w:r>
     </w:p>
     <w:p>
@@ -659,8 +1643,48 @@
           <w:lang w:eastAsia="es-CO"/>
           <w14:ligatures w14:val="none"/>
         </w:rPr>
-        <w:t xml:space="preserve"> Por defecto git nos crea una rama llamada master o main</w:t>
-      </w:r>
+        <w:t xml:space="preserve"> Por defecto </w:t>
+      </w:r>
+      <w:proofErr w:type="spellStart"/>
+      <w:r>
+        <w:rPr>
+          <w:rFonts w:ascii="Roboto" w:eastAsia="Times New Roman" w:hAnsi="Roboto" w:cs="Times New Roman"/>
+          <w:color w:val="000000"/>
+          <w:kern w:val="0"/>
+          <w:sz w:val="15"/>
+          <w:szCs w:val="15"/>
+          <w:lang w:eastAsia="es-CO"/>
+          <w14:ligatures w14:val="none"/>
+        </w:rPr>
+        <w:t>git</w:t>
+      </w:r>
+      <w:proofErr w:type="spellEnd"/>
+      <w:r>
+        <w:rPr>
+          <w:rFonts w:ascii="Roboto" w:eastAsia="Times New Roman" w:hAnsi="Roboto" w:cs="Times New Roman"/>
+          <w:color w:val="000000"/>
+          <w:kern w:val="0"/>
+          <w:sz w:val="15"/>
+          <w:szCs w:val="15"/>
+          <w:lang w:eastAsia="es-CO"/>
+          <w14:ligatures w14:val="none"/>
+        </w:rPr>
+        <w:t xml:space="preserve"> nos crea una rama llamada master o </w:t>
+      </w:r>
+      <w:proofErr w:type="spellStart"/>
+      <w:r>
+        <w:rPr>
+          <w:rFonts w:ascii="Roboto" w:eastAsia="Times New Roman" w:hAnsi="Roboto" w:cs="Times New Roman"/>
+          <w:color w:val="000000"/>
+          <w:kern w:val="0"/>
+          <w:sz w:val="15"/>
+          <w:szCs w:val="15"/>
+          <w:lang w:eastAsia="es-CO"/>
+          <w14:ligatures w14:val="none"/>
+        </w:rPr>
+        <w:t>main</w:t>
+      </w:r>
+      <w:proofErr w:type="spellEnd"/>
     </w:p>
     <w:p>
       <w:pPr>
@@ -1280,17 +2304,57 @@
           <w14:ligatures w14:val="none"/>
         </w:rPr>
       </w:pPr>
-      <w:r>
-        <w:rPr>
-          <w:rFonts w:ascii="Roboto" w:eastAsia="Times New Roman" w:hAnsi="Roboto" w:cs="Times New Roman"/>
-          <w:color w:val="000000"/>
-          <w:kern w:val="0"/>
-          <w:sz w:val="15"/>
-          <w:szCs w:val="15"/>
-          <w:lang w:eastAsia="es-CO"/>
-          <w14:ligatures w14:val="none"/>
-        </w:rPr>
-        <w:t>git clone url del repositorio</w:t>
+      <w:proofErr w:type="spellStart"/>
+      <w:r>
+        <w:rPr>
+          <w:rFonts w:ascii="Roboto" w:eastAsia="Times New Roman" w:hAnsi="Roboto" w:cs="Times New Roman"/>
+          <w:color w:val="000000"/>
+          <w:kern w:val="0"/>
+          <w:sz w:val="15"/>
+          <w:szCs w:val="15"/>
+          <w:lang w:eastAsia="es-CO"/>
+          <w14:ligatures w14:val="none"/>
+        </w:rPr>
+        <w:t>git</w:t>
+      </w:r>
+      <w:proofErr w:type="spellEnd"/>
+      <w:r>
+        <w:rPr>
+          <w:rFonts w:ascii="Roboto" w:eastAsia="Times New Roman" w:hAnsi="Roboto" w:cs="Times New Roman"/>
+          <w:color w:val="000000"/>
+          <w:kern w:val="0"/>
+          <w:sz w:val="15"/>
+          <w:szCs w:val="15"/>
+          <w:lang w:eastAsia="es-CO"/>
+          <w14:ligatures w14:val="none"/>
+        </w:rPr>
+        <w:t xml:space="preserve"> clone </w:t>
+      </w:r>
+      <w:proofErr w:type="spellStart"/>
+      <w:r>
+        <w:rPr>
+          <w:rFonts w:ascii="Roboto" w:eastAsia="Times New Roman" w:hAnsi="Roboto" w:cs="Times New Roman"/>
+          <w:color w:val="000000"/>
+          <w:kern w:val="0"/>
+          <w:sz w:val="15"/>
+          <w:szCs w:val="15"/>
+          <w:lang w:eastAsia="es-CO"/>
+          <w14:ligatures w14:val="none"/>
+        </w:rPr>
+        <w:t>url</w:t>
+      </w:r>
+      <w:proofErr w:type="spellEnd"/>
+      <w:r>
+        <w:rPr>
+          <w:rFonts w:ascii="Roboto" w:eastAsia="Times New Roman" w:hAnsi="Roboto" w:cs="Times New Roman"/>
+          <w:color w:val="000000"/>
+          <w:kern w:val="0"/>
+          <w:sz w:val="15"/>
+          <w:szCs w:val="15"/>
+          <w:lang w:eastAsia="es-CO"/>
+          <w14:ligatures w14:val="none"/>
+        </w:rPr>
+        <w:t xml:space="preserve"> del repositorio</w:t>
       </w:r>
     </w:p>
     <w:p>
@@ -1427,17 +2491,83 @@
           <w14:ligatures w14:val="none"/>
         </w:rPr>
       </w:pPr>
-      <w:r>
-        <w:rPr>
-          <w:rFonts w:ascii="Roboto" w:eastAsia="Times New Roman" w:hAnsi="Roboto" w:cs="Times New Roman"/>
-          <w:color w:val="000000"/>
-          <w:kern w:val="0"/>
-          <w:sz w:val="15"/>
-          <w:szCs w:val="15"/>
-          <w:lang w:eastAsia="es-CO"/>
-          <w14:ligatures w14:val="none"/>
-        </w:rPr>
-        <w:t>git pull origin master</w:t>
+      <w:proofErr w:type="spellStart"/>
+      <w:r>
+        <w:rPr>
+          <w:rFonts w:ascii="Roboto" w:eastAsia="Times New Roman" w:hAnsi="Roboto" w:cs="Times New Roman"/>
+          <w:color w:val="000000"/>
+          <w:kern w:val="0"/>
+          <w:sz w:val="15"/>
+          <w:szCs w:val="15"/>
+          <w:lang w:eastAsia="es-CO"/>
+          <w14:ligatures w14:val="none"/>
+        </w:rPr>
+        <w:t>git</w:t>
+      </w:r>
+      <w:proofErr w:type="spellEnd"/>
+      <w:r>
+        <w:rPr>
+          <w:rFonts w:ascii="Roboto" w:eastAsia="Times New Roman" w:hAnsi="Roboto" w:cs="Times New Roman"/>
+          <w:color w:val="000000"/>
+          <w:kern w:val="0"/>
+          <w:sz w:val="15"/>
+          <w:szCs w:val="15"/>
+          <w:lang w:eastAsia="es-CO"/>
+          <w14:ligatures w14:val="none"/>
+        </w:rPr>
+        <w:t xml:space="preserve"> </w:t>
+      </w:r>
+      <w:proofErr w:type="spellStart"/>
+      <w:r>
+        <w:rPr>
+          <w:rFonts w:ascii="Roboto" w:eastAsia="Times New Roman" w:hAnsi="Roboto" w:cs="Times New Roman"/>
+          <w:color w:val="000000"/>
+          <w:kern w:val="0"/>
+          <w:sz w:val="15"/>
+          <w:szCs w:val="15"/>
+          <w:lang w:eastAsia="es-CO"/>
+          <w14:ligatures w14:val="none"/>
+        </w:rPr>
+        <w:t>pull</w:t>
+      </w:r>
+      <w:proofErr w:type="spellEnd"/>
+      <w:r>
+        <w:rPr>
+          <w:rFonts w:ascii="Roboto" w:eastAsia="Times New Roman" w:hAnsi="Roboto" w:cs="Times New Roman"/>
+          <w:color w:val="000000"/>
+          <w:kern w:val="0"/>
+          <w:sz w:val="15"/>
+          <w:szCs w:val="15"/>
+          <w:lang w:eastAsia="es-CO"/>
+          <w14:ligatures w14:val="none"/>
+        </w:rPr>
+        <w:t xml:space="preserve"> </w:t>
+      </w:r>
+      <w:proofErr w:type="spellStart"/>
+      <w:r>
+        <w:rPr>
+          <w:rFonts w:ascii="Roboto" w:eastAsia="Times New Roman" w:hAnsi="Roboto" w:cs="Times New Roman"/>
+          <w:color w:val="000000"/>
+          <w:kern w:val="0"/>
+          <w:sz w:val="15"/>
+          <w:szCs w:val="15"/>
+          <w:lang w:eastAsia="es-CO"/>
+          <w14:ligatures w14:val="none"/>
+        </w:rPr>
+        <w:t>origin</w:t>
+      </w:r>
+      <w:proofErr w:type="spellEnd"/>
+      <w:r>
+        <w:rPr>
+          <w:rFonts w:ascii="Roboto" w:eastAsia="Times New Roman" w:hAnsi="Roboto" w:cs="Times New Roman"/>
+          <w:color w:val="000000"/>
+          <w:kern w:val="0"/>
+          <w:sz w:val="15"/>
+          <w:szCs w:val="15"/>
+          <w:lang w:eastAsia="es-CO"/>
+          <w14:ligatures w14:val="none"/>
+        </w:rPr>
+        <w:t xml:space="preserve"> master</w:t>
       </w:r>
     </w:p>
     <w:p>
@@ -1489,17 +2619,71 @@
         </w:rPr>
         <w:t xml:space="preserve"> </w:t>
       </w:r>
-      <w:r>
-        <w:rPr>
-          <w:rFonts w:ascii="Roboto" w:eastAsia="Times New Roman" w:hAnsi="Roboto" w:cs="Times New Roman"/>
-          <w:color w:val="000000"/>
-          <w:kern w:val="0"/>
-          <w:sz w:val="15"/>
-          <w:szCs w:val="15"/>
-          <w:lang w:eastAsia="es-CO"/>
-          <w14:ligatures w14:val="none"/>
-        </w:rPr>
-        <w:t>git branch  “para saber en qué rama estamos parados actualmente”</w:t>
+      <w:proofErr w:type="spellStart"/>
+      <w:r>
+        <w:rPr>
+          <w:rFonts w:ascii="Roboto" w:eastAsia="Times New Roman" w:hAnsi="Roboto" w:cs="Times New Roman"/>
+          <w:color w:val="000000"/>
+          <w:kern w:val="0"/>
+          <w:sz w:val="15"/>
+          <w:szCs w:val="15"/>
+          <w:lang w:eastAsia="es-CO"/>
+          <w14:ligatures w14:val="none"/>
+        </w:rPr>
+        <w:t>git</w:t>
+      </w:r>
+      <w:proofErr w:type="spellEnd"/>
+      <w:r>
+        <w:rPr>
+          <w:rFonts w:ascii="Roboto" w:eastAsia="Times New Roman" w:hAnsi="Roboto" w:cs="Times New Roman"/>
+          <w:color w:val="000000"/>
+          <w:kern w:val="0"/>
+          <w:sz w:val="15"/>
+          <w:szCs w:val="15"/>
+          <w:lang w:eastAsia="es-CO"/>
+          <w14:ligatures w14:val="none"/>
+        </w:rPr>
+        <w:t xml:space="preserve"> </w:t>
+      </w:r>
+      <w:proofErr w:type="spellStart"/>
+      <w:proofErr w:type="gramStart"/>
+      <w:r>
+        <w:rPr>
+          <w:rFonts w:ascii="Roboto" w:eastAsia="Times New Roman" w:hAnsi="Roboto" w:cs="Times New Roman"/>
+          <w:color w:val="000000"/>
+          <w:kern w:val="0"/>
+          <w:sz w:val="15"/>
+          <w:szCs w:val="15"/>
+          <w:lang w:eastAsia="es-CO"/>
+          <w14:ligatures w14:val="none"/>
+        </w:rPr>
+        <w:t>branch</w:t>
+      </w:r>
+      <w:proofErr w:type="spellEnd"/>
+      <w:r>
+        <w:rPr>
+          <w:rFonts w:ascii="Roboto" w:eastAsia="Times New Roman" w:hAnsi="Roboto" w:cs="Times New Roman"/>
+          <w:color w:val="000000"/>
+          <w:kern w:val="0"/>
+          <w:sz w:val="15"/>
+          <w:szCs w:val="15"/>
+          <w:lang w:eastAsia="es-CO"/>
+          <w14:ligatures w14:val="none"/>
+        </w:rPr>
+        <w:t xml:space="preserve">  “</w:t>
+      </w:r>
+      <w:proofErr w:type="gramEnd"/>
+      <w:r>
+        <w:rPr>
+          <w:rFonts w:ascii="Roboto" w:eastAsia="Times New Roman" w:hAnsi="Roboto" w:cs="Times New Roman"/>
+          <w:color w:val="000000"/>
+          <w:kern w:val="0"/>
+          <w:sz w:val="15"/>
+          <w:szCs w:val="15"/>
+          <w:lang w:eastAsia="es-CO"/>
+          <w14:ligatures w14:val="none"/>
+        </w:rPr>
+        <w:t>para saber en qué rama estamos parados actualmente”</w:t>
       </w:r>
     </w:p>
     <w:p>
@@ -1570,17 +2754,57 @@
           <w14:ligatures w14:val="none"/>
         </w:rPr>
       </w:pPr>
-      <w:r>
-        <w:rPr>
-          <w:rFonts w:ascii="Roboto" w:eastAsia="Times New Roman" w:hAnsi="Roboto" w:cs="Times New Roman"/>
-          <w:color w:val="000000"/>
-          <w:kern w:val="0"/>
-          <w:sz w:val="15"/>
-          <w:szCs w:val="15"/>
-          <w:lang w:eastAsia="es-CO"/>
-          <w14:ligatures w14:val="none"/>
-        </w:rPr>
-        <w:t>git branch rama1</w:t>
+      <w:proofErr w:type="spellStart"/>
+      <w:r>
+        <w:rPr>
+          <w:rFonts w:ascii="Roboto" w:eastAsia="Times New Roman" w:hAnsi="Roboto" w:cs="Times New Roman"/>
+          <w:color w:val="000000"/>
+          <w:kern w:val="0"/>
+          <w:sz w:val="15"/>
+          <w:szCs w:val="15"/>
+          <w:lang w:eastAsia="es-CO"/>
+          <w14:ligatures w14:val="none"/>
+        </w:rPr>
+        <w:t>git</w:t>
+      </w:r>
+      <w:proofErr w:type="spellEnd"/>
+      <w:r>
+        <w:rPr>
+          <w:rFonts w:ascii="Roboto" w:eastAsia="Times New Roman" w:hAnsi="Roboto" w:cs="Times New Roman"/>
+          <w:color w:val="000000"/>
+          <w:kern w:val="0"/>
+          <w:sz w:val="15"/>
+          <w:szCs w:val="15"/>
+          <w:lang w:eastAsia="es-CO"/>
+          <w14:ligatures w14:val="none"/>
+        </w:rPr>
+        <w:t xml:space="preserve"> </w:t>
+      </w:r>
+      <w:proofErr w:type="spellStart"/>
+      <w:r>
+        <w:rPr>
+          <w:rFonts w:ascii="Roboto" w:eastAsia="Times New Roman" w:hAnsi="Roboto" w:cs="Times New Roman"/>
+          <w:color w:val="000000"/>
+          <w:kern w:val="0"/>
+          <w:sz w:val="15"/>
+          <w:szCs w:val="15"/>
+          <w:lang w:eastAsia="es-CO"/>
+          <w14:ligatures w14:val="none"/>
+        </w:rPr>
+        <w:t>branch</w:t>
+      </w:r>
+      <w:proofErr w:type="spellEnd"/>
+      <w:r>
+        <w:rPr>
+          <w:rFonts w:ascii="Roboto" w:eastAsia="Times New Roman" w:hAnsi="Roboto" w:cs="Times New Roman"/>
+          <w:color w:val="000000"/>
+          <w:kern w:val="0"/>
+          <w:sz w:val="15"/>
+          <w:szCs w:val="15"/>
+          <w:lang w:eastAsia="es-CO"/>
+          <w14:ligatures w14:val="none"/>
+        </w:rPr>
+        <w:t xml:space="preserve"> rama1</w:t>
       </w:r>
     </w:p>
     <w:p>
@@ -1601,17 +2825,71 @@
           <w14:ligatures w14:val="none"/>
         </w:rPr>
       </w:pPr>
-      <w:r>
-        <w:rPr>
-          <w:rFonts w:ascii="Roboto" w:eastAsia="Times New Roman" w:hAnsi="Roboto" w:cs="Times New Roman"/>
-          <w:color w:val="000000"/>
-          <w:kern w:val="0"/>
-          <w:sz w:val="15"/>
-          <w:szCs w:val="15"/>
-          <w:lang w:eastAsia="es-CO"/>
-          <w14:ligatures w14:val="none"/>
-        </w:rPr>
-        <w:t>git branch  nos mostrara que tenemos dos ramas creadas “master y rama1”</w:t>
+      <w:proofErr w:type="spellStart"/>
+      <w:r>
+        <w:rPr>
+          <w:rFonts w:ascii="Roboto" w:eastAsia="Times New Roman" w:hAnsi="Roboto" w:cs="Times New Roman"/>
+          <w:color w:val="000000"/>
+          <w:kern w:val="0"/>
+          <w:sz w:val="15"/>
+          <w:szCs w:val="15"/>
+          <w:lang w:eastAsia="es-CO"/>
+          <w14:ligatures w14:val="none"/>
+        </w:rPr>
+        <w:t>git</w:t>
+      </w:r>
+      <w:proofErr w:type="spellEnd"/>
+      <w:r>
+        <w:rPr>
+          <w:rFonts w:ascii="Roboto" w:eastAsia="Times New Roman" w:hAnsi="Roboto" w:cs="Times New Roman"/>
+          <w:color w:val="000000"/>
+          <w:kern w:val="0"/>
+          <w:sz w:val="15"/>
+          <w:szCs w:val="15"/>
+          <w:lang w:eastAsia="es-CO"/>
+          <w14:ligatures w14:val="none"/>
+        </w:rPr>
+        <w:t xml:space="preserve"> </w:t>
+      </w:r>
+      <w:proofErr w:type="spellStart"/>
+      <w:proofErr w:type="gramStart"/>
+      <w:r>
+        <w:rPr>
+          <w:rFonts w:ascii="Roboto" w:eastAsia="Times New Roman" w:hAnsi="Roboto" w:cs="Times New Roman"/>
+          <w:color w:val="000000"/>
+          <w:kern w:val="0"/>
+          <w:sz w:val="15"/>
+          <w:szCs w:val="15"/>
+          <w:lang w:eastAsia="es-CO"/>
+          <w14:ligatures w14:val="none"/>
+        </w:rPr>
+        <w:t>branch</w:t>
+      </w:r>
+      <w:proofErr w:type="spellEnd"/>
+      <w:r>
+        <w:rPr>
+          <w:rFonts w:ascii="Roboto" w:eastAsia="Times New Roman" w:hAnsi="Roboto" w:cs="Times New Roman"/>
+          <w:color w:val="000000"/>
+          <w:kern w:val="0"/>
+          <w:sz w:val="15"/>
+          <w:szCs w:val="15"/>
+          <w:lang w:eastAsia="es-CO"/>
+          <w14:ligatures w14:val="none"/>
+        </w:rPr>
+        <w:t xml:space="preserve">  nos</w:t>
+      </w:r>
+      <w:proofErr w:type="gramEnd"/>
+      <w:r>
+        <w:rPr>
+          <w:rFonts w:ascii="Roboto" w:eastAsia="Times New Roman" w:hAnsi="Roboto" w:cs="Times New Roman"/>
+          <w:color w:val="000000"/>
+          <w:kern w:val="0"/>
+          <w:sz w:val="15"/>
+          <w:szCs w:val="15"/>
+          <w:lang w:eastAsia="es-CO"/>
+          <w14:ligatures w14:val="none"/>
+        </w:rPr>
+        <w:t xml:space="preserve"> mostrara que tenemos dos ramas creadas “master y rama1”</w:t>
       </w:r>
     </w:p>
     <w:p>
@@ -1676,17 +2954,57 @@
           <w14:ligatures w14:val="none"/>
         </w:rPr>
       </w:pPr>
-      <w:r>
-        <w:rPr>
-          <w:rFonts w:ascii="Roboto" w:eastAsia="Times New Roman" w:hAnsi="Roboto" w:cs="Times New Roman"/>
-          <w:color w:val="000000"/>
-          <w:kern w:val="0"/>
-          <w:sz w:val="15"/>
-          <w:szCs w:val="15"/>
-          <w:lang w:eastAsia="es-CO"/>
-          <w14:ligatures w14:val="none"/>
-        </w:rPr>
-        <w:t>git branch -m rama1 ramita1</w:t>
+      <w:proofErr w:type="spellStart"/>
+      <w:r>
+        <w:rPr>
+          <w:rFonts w:ascii="Roboto" w:eastAsia="Times New Roman" w:hAnsi="Roboto" w:cs="Times New Roman"/>
+          <w:color w:val="000000"/>
+          <w:kern w:val="0"/>
+          <w:sz w:val="15"/>
+          <w:szCs w:val="15"/>
+          <w:lang w:eastAsia="es-CO"/>
+          <w14:ligatures w14:val="none"/>
+        </w:rPr>
+        <w:t>git</w:t>
+      </w:r>
+      <w:proofErr w:type="spellEnd"/>
+      <w:r>
+        <w:rPr>
+          <w:rFonts w:ascii="Roboto" w:eastAsia="Times New Roman" w:hAnsi="Roboto" w:cs="Times New Roman"/>
+          <w:color w:val="000000"/>
+          <w:kern w:val="0"/>
+          <w:sz w:val="15"/>
+          <w:szCs w:val="15"/>
+          <w:lang w:eastAsia="es-CO"/>
+          <w14:ligatures w14:val="none"/>
+        </w:rPr>
+        <w:t xml:space="preserve"> </w:t>
+      </w:r>
+      <w:proofErr w:type="spellStart"/>
+      <w:r>
+        <w:rPr>
+          <w:rFonts w:ascii="Roboto" w:eastAsia="Times New Roman" w:hAnsi="Roboto" w:cs="Times New Roman"/>
+          <w:color w:val="000000"/>
+          <w:kern w:val="0"/>
+          <w:sz w:val="15"/>
+          <w:szCs w:val="15"/>
+          <w:lang w:eastAsia="es-CO"/>
+          <w14:ligatures w14:val="none"/>
+        </w:rPr>
+        <w:t>branch</w:t>
+      </w:r>
+      <w:proofErr w:type="spellEnd"/>
+      <w:r>
+        <w:rPr>
+          <w:rFonts w:ascii="Roboto" w:eastAsia="Times New Roman" w:hAnsi="Roboto" w:cs="Times New Roman"/>
+          <w:color w:val="000000"/>
+          <w:kern w:val="0"/>
+          <w:sz w:val="15"/>
+          <w:szCs w:val="15"/>
+          <w:lang w:eastAsia="es-CO"/>
+          <w14:ligatures w14:val="none"/>
+        </w:rPr>
+        <w:t xml:space="preserve"> -m rama1 ramita1</w:t>
       </w:r>
     </w:p>
     <w:p>
@@ -1757,17 +3075,57 @@
           <w14:ligatures w14:val="none"/>
         </w:rPr>
       </w:pPr>
-      <w:r>
-        <w:rPr>
-          <w:rFonts w:ascii="Roboto" w:eastAsia="Times New Roman" w:hAnsi="Roboto" w:cs="Times New Roman"/>
-          <w:color w:val="000000"/>
-          <w:kern w:val="0"/>
-          <w:sz w:val="15"/>
-          <w:szCs w:val="15"/>
-          <w:lang w:eastAsia="es-CO"/>
-          <w14:ligatures w14:val="none"/>
-        </w:rPr>
-        <w:t>git checkout ramita1</w:t>
+      <w:proofErr w:type="spellStart"/>
+      <w:r>
+        <w:rPr>
+          <w:rFonts w:ascii="Roboto" w:eastAsia="Times New Roman" w:hAnsi="Roboto" w:cs="Times New Roman"/>
+          <w:color w:val="000000"/>
+          <w:kern w:val="0"/>
+          <w:sz w:val="15"/>
+          <w:szCs w:val="15"/>
+          <w:lang w:eastAsia="es-CO"/>
+          <w14:ligatures w14:val="none"/>
+        </w:rPr>
+        <w:t>git</w:t>
+      </w:r>
+      <w:proofErr w:type="spellEnd"/>
+      <w:r>
+        <w:rPr>
+          <w:rFonts w:ascii="Roboto" w:eastAsia="Times New Roman" w:hAnsi="Roboto" w:cs="Times New Roman"/>
+          <w:color w:val="000000"/>
+          <w:kern w:val="0"/>
+          <w:sz w:val="15"/>
+          <w:szCs w:val="15"/>
+          <w:lang w:eastAsia="es-CO"/>
+          <w14:ligatures w14:val="none"/>
+        </w:rPr>
+        <w:t xml:space="preserve"> </w:t>
+      </w:r>
+      <w:proofErr w:type="spellStart"/>
+      <w:r>
+        <w:rPr>
+          <w:rFonts w:ascii="Roboto" w:eastAsia="Times New Roman" w:hAnsi="Roboto" w:cs="Times New Roman"/>
+          <w:color w:val="000000"/>
+          <w:kern w:val="0"/>
+          <w:sz w:val="15"/>
+          <w:szCs w:val="15"/>
+          <w:lang w:eastAsia="es-CO"/>
+          <w14:ligatures w14:val="none"/>
+        </w:rPr>
+        <w:t>checkout</w:t>
+      </w:r>
+      <w:proofErr w:type="spellEnd"/>
+      <w:r>
+        <w:rPr>
+          <w:rFonts w:ascii="Roboto" w:eastAsia="Times New Roman" w:hAnsi="Roboto" w:cs="Times New Roman"/>
+          <w:color w:val="000000"/>
+          <w:kern w:val="0"/>
+          <w:sz w:val="15"/>
+          <w:szCs w:val="15"/>
+          <w:lang w:eastAsia="es-CO"/>
+          <w14:ligatures w14:val="none"/>
+        </w:rPr>
+        <w:t xml:space="preserve"> ramita1</w:t>
       </w:r>
       <w:r>
         <w:rPr>
@@ -1781,18 +3139,46 @@
         </w:rPr>
         <w:br/>
       </w:r>
-      <w:r>
-        <w:rPr>
-          <w:rFonts w:ascii="Roboto" w:eastAsia="Times New Roman" w:hAnsi="Roboto" w:cs="Times New Roman"/>
-          <w:color w:val="000000"/>
-          <w:kern w:val="0"/>
-          <w:sz w:val="15"/>
-          <w:szCs w:val="15"/>
-          <w:lang w:eastAsia="es-CO"/>
-          <w14:ligatures w14:val="none"/>
-        </w:rPr>
-        <w:t>git branch</w:t>
-      </w:r>
+      <w:proofErr w:type="spellStart"/>
+      <w:r>
+        <w:rPr>
+          <w:rFonts w:ascii="Roboto" w:eastAsia="Times New Roman" w:hAnsi="Roboto" w:cs="Times New Roman"/>
+          <w:color w:val="000000"/>
+          <w:kern w:val="0"/>
+          <w:sz w:val="15"/>
+          <w:szCs w:val="15"/>
+          <w:lang w:eastAsia="es-CO"/>
+          <w14:ligatures w14:val="none"/>
+        </w:rPr>
+        <w:t>git</w:t>
+      </w:r>
+      <w:proofErr w:type="spellEnd"/>
+      <w:r>
+        <w:rPr>
+          <w:rFonts w:ascii="Roboto" w:eastAsia="Times New Roman" w:hAnsi="Roboto" w:cs="Times New Roman"/>
+          <w:color w:val="000000"/>
+          <w:kern w:val="0"/>
+          <w:sz w:val="15"/>
+          <w:szCs w:val="15"/>
+          <w:lang w:eastAsia="es-CO"/>
+          <w14:ligatures w14:val="none"/>
+        </w:rPr>
+        <w:t xml:space="preserve"> </w:t>
+      </w:r>
+      <w:proofErr w:type="spellStart"/>
+      <w:r>
+        <w:rPr>
+          <w:rFonts w:ascii="Roboto" w:eastAsia="Times New Roman" w:hAnsi="Roboto" w:cs="Times New Roman"/>
+          <w:color w:val="000000"/>
+          <w:kern w:val="0"/>
+          <w:sz w:val="15"/>
+          <w:szCs w:val="15"/>
+          <w:lang w:eastAsia="es-CO"/>
+          <w14:ligatures w14:val="none"/>
+        </w:rPr>
+        <w:t>branch</w:t>
+      </w:r>
+      <w:proofErr w:type="spellEnd"/>
     </w:p>
     <w:p>
       <w:pPr>
@@ -1866,7 +3252,58 @@
           <w14:ligatures w14:val="none"/>
         </w:rPr>
         <w:br/>
-        <w:t>git branch -d ramita1</w:t>
+      </w:r>
+      <w:proofErr w:type="spellStart"/>
+      <w:r>
+        <w:rPr>
+          <w:rFonts w:ascii="Roboto" w:eastAsia="Times New Roman" w:hAnsi="Roboto" w:cs="Times New Roman"/>
+          <w:color w:val="000000"/>
+          <w:kern w:val="0"/>
+          <w:sz w:val="15"/>
+          <w:szCs w:val="15"/>
+          <w:lang w:eastAsia="es-CO"/>
+          <w14:ligatures w14:val="none"/>
+        </w:rPr>
+        <w:t>git</w:t>
+      </w:r>
+      <w:proofErr w:type="spellEnd"/>
+      <w:r>
+        <w:rPr>
+          <w:rFonts w:ascii="Roboto" w:eastAsia="Times New Roman" w:hAnsi="Roboto" w:cs="Times New Roman"/>
+          <w:color w:val="000000"/>
+          <w:kern w:val="0"/>
+          <w:sz w:val="15"/>
+          <w:szCs w:val="15"/>
+          <w:lang w:eastAsia="es-CO"/>
+          <w14:ligatures w14:val="none"/>
+        </w:rPr>
+        <w:t xml:space="preserve"> </w:t>
+      </w:r>
+      <w:proofErr w:type="spellStart"/>
+      <w:r>
+        <w:rPr>
+          <w:rFonts w:ascii="Roboto" w:eastAsia="Times New Roman" w:hAnsi="Roboto" w:cs="Times New Roman"/>
+          <w:color w:val="000000"/>
+          <w:kern w:val="0"/>
+          <w:sz w:val="15"/>
+          <w:szCs w:val="15"/>
+          <w:lang w:eastAsia="es-CO"/>
+          <w14:ligatures w14:val="none"/>
+        </w:rPr>
+        <w:t>branch</w:t>
+      </w:r>
+      <w:proofErr w:type="spellEnd"/>
+      <w:r>
+        <w:rPr>
+          <w:rFonts w:ascii="Roboto" w:eastAsia="Times New Roman" w:hAnsi="Roboto" w:cs="Times New Roman"/>
+          <w:color w:val="000000"/>
+          <w:kern w:val="0"/>
+          <w:sz w:val="15"/>
+          <w:szCs w:val="15"/>
+          <w:lang w:eastAsia="es-CO"/>
+          <w14:ligatures w14:val="none"/>
+        </w:rPr>
+        <w:t xml:space="preserve"> -d ramita1</w:t>
       </w:r>
     </w:p>
     <w:p>
@@ -1887,18 +3324,46 @@
           <w14:ligatures w14:val="none"/>
         </w:rPr>
       </w:pPr>
-      <w:r>
-        <w:rPr>
-          <w:rFonts w:ascii="Roboto" w:eastAsia="Times New Roman" w:hAnsi="Roboto" w:cs="Times New Roman"/>
-          <w:color w:val="000000"/>
-          <w:kern w:val="0"/>
-          <w:sz w:val="15"/>
-          <w:szCs w:val="15"/>
-          <w:lang w:eastAsia="es-CO"/>
-          <w14:ligatures w14:val="none"/>
-        </w:rPr>
-        <w:t>git branch</w:t>
-      </w:r>
+      <w:proofErr w:type="spellStart"/>
+      <w:r>
+        <w:rPr>
+          <w:rFonts w:ascii="Roboto" w:eastAsia="Times New Roman" w:hAnsi="Roboto" w:cs="Times New Roman"/>
+          <w:color w:val="000000"/>
+          <w:kern w:val="0"/>
+          <w:sz w:val="15"/>
+          <w:szCs w:val="15"/>
+          <w:lang w:eastAsia="es-CO"/>
+          <w14:ligatures w14:val="none"/>
+        </w:rPr>
+        <w:t>git</w:t>
+      </w:r>
+      <w:proofErr w:type="spellEnd"/>
+      <w:r>
+        <w:rPr>
+          <w:rFonts w:ascii="Roboto" w:eastAsia="Times New Roman" w:hAnsi="Roboto" w:cs="Times New Roman"/>
+          <w:color w:val="000000"/>
+          <w:kern w:val="0"/>
+          <w:sz w:val="15"/>
+          <w:szCs w:val="15"/>
+          <w:lang w:eastAsia="es-CO"/>
+          <w14:ligatures w14:val="none"/>
+        </w:rPr>
+        <w:t xml:space="preserve"> </w:t>
+      </w:r>
+      <w:proofErr w:type="spellStart"/>
+      <w:r>
+        <w:rPr>
+          <w:rFonts w:ascii="Roboto" w:eastAsia="Times New Roman" w:hAnsi="Roboto" w:cs="Times New Roman"/>
+          <w:color w:val="000000"/>
+          <w:kern w:val="0"/>
+          <w:sz w:val="15"/>
+          <w:szCs w:val="15"/>
+          <w:lang w:eastAsia="es-CO"/>
+          <w14:ligatures w14:val="none"/>
+        </w:rPr>
+        <w:t>branch</w:t>
+      </w:r>
+      <w:proofErr w:type="spellEnd"/>
     </w:p>
     <w:p>
       <w:pPr>
@@ -1967,7 +3432,33 @@
           <w:lang w:eastAsia="es-CO"/>
           <w14:ligatures w14:val="none"/>
         </w:rPr>
-        <w:t xml:space="preserve">                   touch “texto.txt”</w:t>
+        <w:t xml:space="preserve">                   </w:t>
+      </w:r>
+      <w:proofErr w:type="spellStart"/>
+      <w:r>
+        <w:rPr>
+          <w:rFonts w:ascii="Roboto" w:eastAsia="Times New Roman" w:hAnsi="Roboto" w:cs="Times New Roman"/>
+          <w:color w:val="000000"/>
+          <w:kern w:val="0"/>
+          <w:sz w:val="15"/>
+          <w:szCs w:val="15"/>
+          <w:lang w:eastAsia="es-CO"/>
+          <w14:ligatures w14:val="none"/>
+        </w:rPr>
+        <w:t>touch</w:t>
+      </w:r>
+      <w:proofErr w:type="spellEnd"/>
+      <w:r>
+        <w:rPr>
+          <w:rFonts w:ascii="Roboto" w:eastAsia="Times New Roman" w:hAnsi="Roboto" w:cs="Times New Roman"/>
+          <w:color w:val="000000"/>
+          <w:kern w:val="0"/>
+          <w:sz w:val="15"/>
+          <w:szCs w:val="15"/>
+          <w:lang w:eastAsia="es-CO"/>
+          <w14:ligatures w14:val="none"/>
+        </w:rPr>
+        <w:t xml:space="preserve"> “texto.txt”</w:t>
       </w:r>
     </w:p>
     <w:p>
@@ -2038,17 +3529,71 @@
           <w14:ligatures w14:val="none"/>
         </w:rPr>
       </w:pPr>
-      <w:r>
-        <w:rPr>
-          <w:rFonts w:ascii="Roboto" w:eastAsia="Times New Roman" w:hAnsi="Roboto" w:cs="Times New Roman"/>
-          <w:color w:val="000000"/>
-          <w:kern w:val="0"/>
-          <w:sz w:val="15"/>
-          <w:szCs w:val="15"/>
-          <w:lang w:eastAsia="es-CO"/>
-          <w14:ligatures w14:val="none"/>
-        </w:rPr>
-        <w:t>git add .           --------------para que agregue todos los archivos que estamos trabajando en esta rama</w:t>
+      <w:proofErr w:type="spellStart"/>
+      <w:r>
+        <w:rPr>
+          <w:rFonts w:ascii="Roboto" w:eastAsia="Times New Roman" w:hAnsi="Roboto" w:cs="Times New Roman"/>
+          <w:color w:val="000000"/>
+          <w:kern w:val="0"/>
+          <w:sz w:val="15"/>
+          <w:szCs w:val="15"/>
+          <w:lang w:eastAsia="es-CO"/>
+          <w14:ligatures w14:val="none"/>
+        </w:rPr>
+        <w:t>git</w:t>
+      </w:r>
+      <w:proofErr w:type="spellEnd"/>
+      <w:r>
+        <w:rPr>
+          <w:rFonts w:ascii="Roboto" w:eastAsia="Times New Roman" w:hAnsi="Roboto" w:cs="Times New Roman"/>
+          <w:color w:val="000000"/>
+          <w:kern w:val="0"/>
+          <w:sz w:val="15"/>
+          <w:szCs w:val="15"/>
+          <w:lang w:eastAsia="es-CO"/>
+          <w14:ligatures w14:val="none"/>
+        </w:rPr>
+        <w:t xml:space="preserve"> </w:t>
+      </w:r>
+      <w:proofErr w:type="spellStart"/>
+      <w:proofErr w:type="gramStart"/>
+      <w:r>
+        <w:rPr>
+          <w:rFonts w:ascii="Roboto" w:eastAsia="Times New Roman" w:hAnsi="Roboto" w:cs="Times New Roman"/>
+          <w:color w:val="000000"/>
+          <w:kern w:val="0"/>
+          <w:sz w:val="15"/>
+          <w:szCs w:val="15"/>
+          <w:lang w:eastAsia="es-CO"/>
+          <w14:ligatures w14:val="none"/>
+        </w:rPr>
+        <w:t>add</w:t>
+      </w:r>
+      <w:proofErr w:type="spellEnd"/>
+      <w:r>
+        <w:rPr>
+          <w:rFonts w:ascii="Roboto" w:eastAsia="Times New Roman" w:hAnsi="Roboto" w:cs="Times New Roman"/>
+          <w:color w:val="000000"/>
+          <w:kern w:val="0"/>
+          <w:sz w:val="15"/>
+          <w:szCs w:val="15"/>
+          <w:lang w:eastAsia="es-CO"/>
+          <w14:ligatures w14:val="none"/>
+        </w:rPr>
+        <w:t xml:space="preserve"> .</w:t>
+      </w:r>
+      <w:proofErr w:type="gramEnd"/>
+      <w:r>
+        <w:rPr>
+          <w:rFonts w:ascii="Roboto" w:eastAsia="Times New Roman" w:hAnsi="Roboto" w:cs="Times New Roman"/>
+          <w:color w:val="000000"/>
+          <w:kern w:val="0"/>
+          <w:sz w:val="15"/>
+          <w:szCs w:val="15"/>
+          <w:lang w:eastAsia="es-CO"/>
+          <w14:ligatures w14:val="none"/>
+        </w:rPr>
+        <w:t xml:space="preserve">           --------------para que agregue todos los archivos que estamos trabajando en esta rama</w:t>
       </w:r>
     </w:p>
     <w:p>
@@ -2069,18 +3614,98 @@
           <w14:ligatures w14:val="none"/>
         </w:rPr>
       </w:pPr>
-      <w:r>
-        <w:rPr>
-          <w:rFonts w:ascii="Roboto" w:eastAsia="Times New Roman" w:hAnsi="Roboto" w:cs="Times New Roman"/>
-          <w:color w:val="000000"/>
-          <w:kern w:val="0"/>
-          <w:sz w:val="15"/>
-          <w:szCs w:val="15"/>
-          <w:lang w:eastAsia="es-CO"/>
-          <w14:ligatures w14:val="none"/>
-        </w:rPr>
-        <w:t>git commit “Un mensaje”   ------------------para confimar</w:t>
-      </w:r>
+      <w:proofErr w:type="spellStart"/>
+      <w:r>
+        <w:rPr>
+          <w:rFonts w:ascii="Roboto" w:eastAsia="Times New Roman" w:hAnsi="Roboto" w:cs="Times New Roman"/>
+          <w:color w:val="000000"/>
+          <w:kern w:val="0"/>
+          <w:sz w:val="15"/>
+          <w:szCs w:val="15"/>
+          <w:lang w:eastAsia="es-CO"/>
+          <w14:ligatures w14:val="none"/>
+        </w:rPr>
+        <w:t>git</w:t>
+      </w:r>
+      <w:proofErr w:type="spellEnd"/>
+      <w:r>
+        <w:rPr>
+          <w:rFonts w:ascii="Roboto" w:eastAsia="Times New Roman" w:hAnsi="Roboto" w:cs="Times New Roman"/>
+          <w:color w:val="000000"/>
+          <w:kern w:val="0"/>
+          <w:sz w:val="15"/>
+          <w:szCs w:val="15"/>
+          <w:lang w:eastAsia="es-CO"/>
+          <w14:ligatures w14:val="none"/>
+        </w:rPr>
+        <w:t xml:space="preserve"> </w:t>
+      </w:r>
+      <w:proofErr w:type="spellStart"/>
+      <w:r>
+        <w:rPr>
+          <w:rFonts w:ascii="Roboto" w:eastAsia="Times New Roman" w:hAnsi="Roboto" w:cs="Times New Roman"/>
+          <w:color w:val="000000"/>
+          <w:kern w:val="0"/>
+          <w:sz w:val="15"/>
+          <w:szCs w:val="15"/>
+          <w:lang w:eastAsia="es-CO"/>
+          <w14:ligatures w14:val="none"/>
+        </w:rPr>
+        <w:t>commit</w:t>
+      </w:r>
+      <w:proofErr w:type="spellEnd"/>
+      <w:r>
+        <w:rPr>
+          <w:rFonts w:ascii="Roboto" w:eastAsia="Times New Roman" w:hAnsi="Roboto" w:cs="Times New Roman"/>
+          <w:color w:val="000000"/>
+          <w:kern w:val="0"/>
+          <w:sz w:val="15"/>
+          <w:szCs w:val="15"/>
+          <w:lang w:eastAsia="es-CO"/>
+          <w14:ligatures w14:val="none"/>
+        </w:rPr>
+        <w:t xml:space="preserve"> “Un </w:t>
+      </w:r>
+      <w:proofErr w:type="gramStart"/>
+      <w:r>
+        <w:rPr>
+          <w:rFonts w:ascii="Roboto" w:eastAsia="Times New Roman" w:hAnsi="Roboto" w:cs="Times New Roman"/>
+          <w:color w:val="000000"/>
+          <w:kern w:val="0"/>
+          <w:sz w:val="15"/>
+          <w:szCs w:val="15"/>
+          <w:lang w:eastAsia="es-CO"/>
+          <w14:ligatures w14:val="none"/>
+        </w:rPr>
+        <w:t xml:space="preserve">mensaje”   </w:t>
+      </w:r>
+      <w:proofErr w:type="gramEnd"/>
+      <w:r>
+        <w:rPr>
+          <w:rFonts w:ascii="Roboto" w:eastAsia="Times New Roman" w:hAnsi="Roboto" w:cs="Times New Roman"/>
+          <w:color w:val="000000"/>
+          <w:kern w:val="0"/>
+          <w:sz w:val="15"/>
+          <w:szCs w:val="15"/>
+          <w:lang w:eastAsia="es-CO"/>
+          <w14:ligatures w14:val="none"/>
+        </w:rPr>
+        <w:t xml:space="preserve">------------------para </w:t>
+      </w:r>
+      <w:proofErr w:type="spellStart"/>
+      <w:r>
+        <w:rPr>
+          <w:rFonts w:ascii="Roboto" w:eastAsia="Times New Roman" w:hAnsi="Roboto" w:cs="Times New Roman"/>
+          <w:color w:val="000000"/>
+          <w:kern w:val="0"/>
+          <w:sz w:val="15"/>
+          <w:szCs w:val="15"/>
+          <w:lang w:eastAsia="es-CO"/>
+          <w14:ligatures w14:val="none"/>
+        </w:rPr>
+        <w:t>confimar</w:t>
+      </w:r>
+      <w:proofErr w:type="spellEnd"/>
       <w:r>
         <w:rPr>
           <w:rFonts w:ascii="Roboto" w:eastAsia="Times New Roman" w:hAnsi="Roboto" w:cs="Times New Roman"/>
@@ -2130,12 +3755,21 @@
       <w:r>
         <w:t xml:space="preserve"> de la rama remota </w:t>
       </w:r>
+      <w:proofErr w:type="spellStart"/>
       <w:r>
         <w:rPr>
           <w:rStyle w:val="CdigoHTML"/>
           <w:rFonts w:eastAsiaTheme="minorHAnsi"/>
         </w:rPr>
-        <w:t>origin/master</w:t>
+        <w:t>origin</w:t>
+      </w:r>
+      <w:proofErr w:type="spellEnd"/>
+      <w:r>
+        <w:rPr>
+          <w:rStyle w:val="CdigoHTML"/>
+          <w:rFonts w:eastAsiaTheme="minorHAnsi"/>
+        </w:rPr>
+        <w:t>/master</w:t>
       </w:r>
       <w:r>
         <w:t xml:space="preserve"> que ya no existe</w:t>
@@ -2159,9 +3793,27 @@
           <w14:ligatures w14:val="none"/>
         </w:rPr>
       </w:pPr>
-      <w:r>
-        <w:t>git branch --unset-upstream</w:t>
-      </w:r>
+      <w:proofErr w:type="spellStart"/>
+      <w:r>
+        <w:t>git</w:t>
+      </w:r>
+      <w:proofErr w:type="spellEnd"/>
+      <w:r>
+        <w:t xml:space="preserve"> </w:t>
+      </w:r>
+      <w:proofErr w:type="spellStart"/>
+      <w:r>
+        <w:t>branch</w:t>
+      </w:r>
+      <w:proofErr w:type="spellEnd"/>
+      <w:r>
+        <w:t xml:space="preserve"> --</w:t>
+      </w:r>
+      <w:proofErr w:type="spellStart"/>
+      <w:r>
+        <w:t>unset-upstream</w:t>
+      </w:r>
+      <w:proofErr w:type="spellEnd"/>
     </w:p>
     <w:p>
       <w:pPr>
@@ -2207,7 +3859,30 @@
       </w:r>
       <w:r>
         <w:br/>
-        <w:t>git branch -u origin/Master master</w:t>
+      </w:r>
+      <w:proofErr w:type="spellStart"/>
+      <w:r>
+        <w:t>git</w:t>
+      </w:r>
+      <w:proofErr w:type="spellEnd"/>
+      <w:r>
+        <w:t xml:space="preserve"> </w:t>
+      </w:r>
+      <w:proofErr w:type="spellStart"/>
+      <w:r>
+        <w:t>branch</w:t>
+      </w:r>
+      <w:proofErr w:type="spellEnd"/>
+      <w:r>
+        <w:t xml:space="preserve"> -u </w:t>
+      </w:r>
+      <w:proofErr w:type="spellStart"/>
+      <w:r>
+        <w:t>origin</w:t>
+      </w:r>
+      <w:proofErr w:type="spellEnd"/>
+      <w:r>
+        <w:t>/Master master</w:t>
       </w:r>
       <w:r>
         <w:br/>
@@ -2215,7 +3890,30 @@
       <w:r>
         <w:lastRenderedPageBreak/>
         <w:br/>
-        <w:t>git push origin -d rama1 --------para eliminar una rama del remoto</w:t>
+      </w:r>
+      <w:proofErr w:type="spellStart"/>
+      <w:r>
+        <w:t>git</w:t>
+      </w:r>
+      <w:proofErr w:type="spellEnd"/>
+      <w:r>
+        <w:t xml:space="preserve"> </w:t>
+      </w:r>
+      <w:proofErr w:type="spellStart"/>
+      <w:r>
+        <w:t>push</w:t>
+      </w:r>
+      <w:proofErr w:type="spellEnd"/>
+      <w:r>
+        <w:t xml:space="preserve"> </w:t>
+      </w:r>
+      <w:proofErr w:type="spellStart"/>
+      <w:r>
+        <w:t>origin</w:t>
+      </w:r>
+      <w:proofErr w:type="spellEnd"/>
+      <w:r>
+        <w:t xml:space="preserve"> -d rama1 --------para eliminar una rama del remoto</w:t>
       </w:r>
     </w:p>
     <w:p>
@@ -2591,17 +4289,83 @@
           <w14:ligatures w14:val="none"/>
         </w:rPr>
       </w:pPr>
-      <w:r>
-        <w:rPr>
-          <w:rFonts w:ascii="Roboto" w:eastAsia="Times New Roman" w:hAnsi="Roboto" w:cs="Times New Roman"/>
-          <w:color w:val="000000"/>
-          <w:kern w:val="0"/>
-          <w:sz w:val="15"/>
-          <w:szCs w:val="15"/>
-          <w:lang w:eastAsia="es-CO"/>
-          <w14:ligatures w14:val="none"/>
-        </w:rPr>
-        <w:t>git diff master rama1      “Es para conocer la diferencia que pueden existir entre dos ramas, coloco la primera rama con la que quiero comparar, luego la segunda, y nos devuelve cuales son las diferencias entre una y otra”</w:t>
+      <w:proofErr w:type="spellStart"/>
+      <w:r>
+        <w:rPr>
+          <w:rFonts w:ascii="Roboto" w:eastAsia="Times New Roman" w:hAnsi="Roboto" w:cs="Times New Roman"/>
+          <w:color w:val="000000"/>
+          <w:kern w:val="0"/>
+          <w:sz w:val="15"/>
+          <w:szCs w:val="15"/>
+          <w:lang w:eastAsia="es-CO"/>
+          <w14:ligatures w14:val="none"/>
+        </w:rPr>
+        <w:t>git</w:t>
+      </w:r>
+      <w:proofErr w:type="spellEnd"/>
+      <w:r>
+        <w:rPr>
+          <w:rFonts w:ascii="Roboto" w:eastAsia="Times New Roman" w:hAnsi="Roboto" w:cs="Times New Roman"/>
+          <w:color w:val="000000"/>
+          <w:kern w:val="0"/>
+          <w:sz w:val="15"/>
+          <w:szCs w:val="15"/>
+          <w:lang w:eastAsia="es-CO"/>
+          <w14:ligatures w14:val="none"/>
+        </w:rPr>
+        <w:t xml:space="preserve"> </w:t>
+      </w:r>
+      <w:proofErr w:type="spellStart"/>
+      <w:r>
+        <w:rPr>
+          <w:rFonts w:ascii="Roboto" w:eastAsia="Times New Roman" w:hAnsi="Roboto" w:cs="Times New Roman"/>
+          <w:color w:val="000000"/>
+          <w:kern w:val="0"/>
+          <w:sz w:val="15"/>
+          <w:szCs w:val="15"/>
+          <w:lang w:eastAsia="es-CO"/>
+          <w14:ligatures w14:val="none"/>
+        </w:rPr>
+        <w:t>diff</w:t>
+      </w:r>
+      <w:proofErr w:type="spellEnd"/>
+      <w:r>
+        <w:rPr>
+          <w:rFonts w:ascii="Roboto" w:eastAsia="Times New Roman" w:hAnsi="Roboto" w:cs="Times New Roman"/>
+          <w:color w:val="000000"/>
+          <w:kern w:val="0"/>
+          <w:sz w:val="15"/>
+          <w:szCs w:val="15"/>
+          <w:lang w:eastAsia="es-CO"/>
+          <w14:ligatures w14:val="none"/>
+        </w:rPr>
+        <w:t xml:space="preserve"> master rama1   </w:t>
+      </w:r>
+      <w:proofErr w:type="gramStart"/>
+      <w:r>
+        <w:rPr>
+          <w:rFonts w:ascii="Roboto" w:eastAsia="Times New Roman" w:hAnsi="Roboto" w:cs="Times New Roman"/>
+          <w:color w:val="000000"/>
+          <w:kern w:val="0"/>
+          <w:sz w:val="15"/>
+          <w:szCs w:val="15"/>
+          <w:lang w:eastAsia="es-CO"/>
+          <w14:ligatures w14:val="none"/>
+        </w:rPr>
+        <w:t xml:space="preserve">   “</w:t>
+      </w:r>
+      <w:proofErr w:type="gramEnd"/>
+      <w:r>
+        <w:rPr>
+          <w:rFonts w:ascii="Roboto" w:eastAsia="Times New Roman" w:hAnsi="Roboto" w:cs="Times New Roman"/>
+          <w:color w:val="000000"/>
+          <w:kern w:val="0"/>
+          <w:sz w:val="15"/>
+          <w:szCs w:val="15"/>
+          <w:lang w:eastAsia="es-CO"/>
+          <w14:ligatures w14:val="none"/>
+        </w:rPr>
+        <w:t>Es para conocer la diferencia que pueden existir entre dos ramas, coloco la primera rama con la que quiero comparar, luego la segunda, y nos devuelve cuales son las diferencias entre una y otra”</w:t>
       </w:r>
     </w:p>
     <w:p>
@@ -3050,7 +4814,59 @@
           <w:lang w:eastAsia="es-CO"/>
           <w14:ligatures w14:val="none"/>
         </w:rPr>
-        <w:t>a tener que hacer git checkout master.</w:t>
+        <w:t xml:space="preserve">a tener que hacer </w:t>
+      </w:r>
+      <w:proofErr w:type="spellStart"/>
+      <w:r>
+        <w:rPr>
+          <w:rFonts w:ascii="Roboto" w:eastAsia="Times New Roman" w:hAnsi="Roboto" w:cs="Times New Roman"/>
+          <w:color w:val="000000"/>
+          <w:kern w:val="0"/>
+          <w:sz w:val="15"/>
+          <w:szCs w:val="15"/>
+          <w:lang w:eastAsia="es-CO"/>
+          <w14:ligatures w14:val="none"/>
+        </w:rPr>
+        <w:t>git</w:t>
+      </w:r>
+      <w:proofErr w:type="spellEnd"/>
+      <w:r>
+        <w:rPr>
+          <w:rFonts w:ascii="Roboto" w:eastAsia="Times New Roman" w:hAnsi="Roboto" w:cs="Times New Roman"/>
+          <w:color w:val="000000"/>
+          <w:kern w:val="0"/>
+          <w:sz w:val="15"/>
+          <w:szCs w:val="15"/>
+          <w:lang w:eastAsia="es-CO"/>
+          <w14:ligatures w14:val="none"/>
+        </w:rPr>
+        <w:t xml:space="preserve"> </w:t>
+      </w:r>
+      <w:proofErr w:type="spellStart"/>
+      <w:r>
+        <w:rPr>
+          <w:rFonts w:ascii="Roboto" w:eastAsia="Times New Roman" w:hAnsi="Roboto" w:cs="Times New Roman"/>
+          <w:color w:val="000000"/>
+          <w:kern w:val="0"/>
+          <w:sz w:val="15"/>
+          <w:szCs w:val="15"/>
+          <w:lang w:eastAsia="es-CO"/>
+          <w14:ligatures w14:val="none"/>
+        </w:rPr>
+        <w:t>checkout</w:t>
+      </w:r>
+      <w:proofErr w:type="spellEnd"/>
+      <w:r>
+        <w:rPr>
+          <w:rFonts w:ascii="Roboto" w:eastAsia="Times New Roman" w:hAnsi="Roboto" w:cs="Times New Roman"/>
+          <w:color w:val="000000"/>
+          <w:kern w:val="0"/>
+          <w:sz w:val="15"/>
+          <w:szCs w:val="15"/>
+          <w:lang w:eastAsia="es-CO"/>
+          <w14:ligatures w14:val="none"/>
+        </w:rPr>
+        <w:t xml:space="preserve"> master.</w:t>
       </w:r>
     </w:p>
     <w:p>
@@ -3090,18 +4906,98 @@
           <w14:ligatures w14:val="none"/>
         </w:rPr>
       </w:pPr>
-      <w:r>
-        <w:rPr>
-          <w:rFonts w:ascii="Roboto" w:eastAsia="Times New Roman" w:hAnsi="Roboto" w:cs="Times New Roman"/>
-          <w:color w:val="000000"/>
-          <w:kern w:val="0"/>
-          <w:sz w:val="15"/>
-          <w:szCs w:val="15"/>
-          <w:lang w:eastAsia="es-CO"/>
-          <w14:ligatures w14:val="none"/>
-        </w:rPr>
-        <w:t>git merge ramaOrigen ramaDestino</w:t>
-      </w:r>
+      <w:proofErr w:type="spellStart"/>
+      <w:r>
+        <w:rPr>
+          <w:rFonts w:ascii="Roboto" w:eastAsia="Times New Roman" w:hAnsi="Roboto" w:cs="Times New Roman"/>
+          <w:color w:val="000000"/>
+          <w:kern w:val="0"/>
+          <w:sz w:val="15"/>
+          <w:szCs w:val="15"/>
+          <w:lang w:eastAsia="es-CO"/>
+          <w14:ligatures w14:val="none"/>
+        </w:rPr>
+        <w:t>git</w:t>
+      </w:r>
+      <w:proofErr w:type="spellEnd"/>
+      <w:r>
+        <w:rPr>
+          <w:rFonts w:ascii="Roboto" w:eastAsia="Times New Roman" w:hAnsi="Roboto" w:cs="Times New Roman"/>
+          <w:color w:val="000000"/>
+          <w:kern w:val="0"/>
+          <w:sz w:val="15"/>
+          <w:szCs w:val="15"/>
+          <w:lang w:eastAsia="es-CO"/>
+          <w14:ligatures w14:val="none"/>
+        </w:rPr>
+        <w:t xml:space="preserve"> </w:t>
+      </w:r>
+      <w:proofErr w:type="spellStart"/>
+      <w:r>
+        <w:rPr>
+          <w:rFonts w:ascii="Roboto" w:eastAsia="Times New Roman" w:hAnsi="Roboto" w:cs="Times New Roman"/>
+          <w:color w:val="000000"/>
+          <w:kern w:val="0"/>
+          <w:sz w:val="15"/>
+          <w:szCs w:val="15"/>
+          <w:lang w:eastAsia="es-CO"/>
+          <w14:ligatures w14:val="none"/>
+        </w:rPr>
+        <w:t>merge</w:t>
+      </w:r>
+      <w:proofErr w:type="spellEnd"/>
+      <w:r>
+        <w:rPr>
+          <w:rFonts w:ascii="Roboto" w:eastAsia="Times New Roman" w:hAnsi="Roboto" w:cs="Times New Roman"/>
+          <w:color w:val="000000"/>
+          <w:kern w:val="0"/>
+          <w:sz w:val="15"/>
+          <w:szCs w:val="15"/>
+          <w:lang w:eastAsia="es-CO"/>
+          <w14:ligatures w14:val="none"/>
+        </w:rPr>
+        <w:t xml:space="preserve"> </w:t>
+      </w:r>
+      <w:proofErr w:type="spellStart"/>
+      <w:r>
+        <w:rPr>
+          <w:rFonts w:ascii="Roboto" w:eastAsia="Times New Roman" w:hAnsi="Roboto" w:cs="Times New Roman"/>
+          <w:color w:val="000000"/>
+          <w:kern w:val="0"/>
+          <w:sz w:val="15"/>
+          <w:szCs w:val="15"/>
+          <w:lang w:eastAsia="es-CO"/>
+          <w14:ligatures w14:val="none"/>
+        </w:rPr>
+        <w:t>ramaOrigen</w:t>
+      </w:r>
+      <w:proofErr w:type="spellEnd"/>
+      <w:r>
+        <w:rPr>
+          <w:rFonts w:ascii="Roboto" w:eastAsia="Times New Roman" w:hAnsi="Roboto" w:cs="Times New Roman"/>
+          <w:color w:val="000000"/>
+          <w:kern w:val="0"/>
+          <w:sz w:val="15"/>
+          <w:szCs w:val="15"/>
+          <w:lang w:eastAsia="es-CO"/>
+          <w14:ligatures w14:val="none"/>
+        </w:rPr>
+        <w:t xml:space="preserve"> </w:t>
+      </w:r>
+      <w:proofErr w:type="spellStart"/>
+      <w:r>
+        <w:rPr>
+          <w:rFonts w:ascii="Roboto" w:eastAsia="Times New Roman" w:hAnsi="Roboto" w:cs="Times New Roman"/>
+          <w:color w:val="000000"/>
+          <w:kern w:val="0"/>
+          <w:sz w:val="15"/>
+          <w:szCs w:val="15"/>
+          <w:lang w:eastAsia="es-CO"/>
+          <w14:ligatures w14:val="none"/>
+        </w:rPr>
+        <w:t>ramaDestino</w:t>
+      </w:r>
+      <w:proofErr w:type="spellEnd"/>
     </w:p>
     <w:p>
       <w:pPr>
@@ -3150,8 +5046,48 @@
           <w:lang w:eastAsia="es-CO"/>
           <w14:ligatures w14:val="none"/>
         </w:rPr>
-        <w:t>(git merge</w:t>
-      </w:r>
+        <w:t>(</w:t>
+      </w:r>
+      <w:proofErr w:type="spellStart"/>
+      <w:r>
+        <w:rPr>
+          <w:rFonts w:ascii="Roboto" w:eastAsia="Times New Roman" w:hAnsi="Roboto" w:cs="Times New Roman"/>
+          <w:color w:val="000000"/>
+          <w:kern w:val="0"/>
+          <w:sz w:val="15"/>
+          <w:szCs w:val="15"/>
+          <w:lang w:eastAsia="es-CO"/>
+          <w14:ligatures w14:val="none"/>
+        </w:rPr>
+        <w:t>git</w:t>
+      </w:r>
+      <w:proofErr w:type="spellEnd"/>
+      <w:r>
+        <w:rPr>
+          <w:rFonts w:ascii="Roboto" w:eastAsia="Times New Roman" w:hAnsi="Roboto" w:cs="Times New Roman"/>
+          <w:color w:val="000000"/>
+          <w:kern w:val="0"/>
+          <w:sz w:val="15"/>
+          <w:szCs w:val="15"/>
+          <w:lang w:eastAsia="es-CO"/>
+          <w14:ligatures w14:val="none"/>
+        </w:rPr>
+        <w:t xml:space="preserve"> </w:t>
+      </w:r>
+      <w:proofErr w:type="spellStart"/>
+      <w:r>
+        <w:rPr>
+          <w:rFonts w:ascii="Roboto" w:eastAsia="Times New Roman" w:hAnsi="Roboto" w:cs="Times New Roman"/>
+          <w:color w:val="000000"/>
+          <w:kern w:val="0"/>
+          <w:sz w:val="15"/>
+          <w:szCs w:val="15"/>
+          <w:lang w:eastAsia="es-CO"/>
+          <w14:ligatures w14:val="none"/>
+        </w:rPr>
+        <w:t>merge</w:t>
+      </w:r>
+      <w:proofErr w:type="spellEnd"/>
       <w:r>
         <w:rPr>
           <w:rFonts w:ascii="Roboto" w:eastAsia="Times New Roman" w:hAnsi="Roboto" w:cs="Times New Roman"/>
@@ -3206,7 +5142,32 @@
           <w14:ligatures w14:val="none"/>
         </w:rPr>
         <w:br/>
-        <w:t xml:space="preserve">esta diciendo que se agregaron 2 nuevos archivos, texto y texto2, </w:t>
+      </w:r>
+      <w:proofErr w:type="spellStart"/>
+      <w:r>
+        <w:rPr>
+          <w:rFonts w:ascii="Roboto" w:eastAsia="Times New Roman" w:hAnsi="Roboto" w:cs="Times New Roman"/>
+          <w:color w:val="000000"/>
+          <w:kern w:val="0"/>
+          <w:sz w:val="15"/>
+          <w:szCs w:val="15"/>
+          <w:lang w:eastAsia="es-CO"/>
+          <w14:ligatures w14:val="none"/>
+        </w:rPr>
+        <w:t>esta</w:t>
+      </w:r>
+      <w:proofErr w:type="spellEnd"/>
+      <w:r>
+        <w:rPr>
+          <w:rFonts w:ascii="Roboto" w:eastAsia="Times New Roman" w:hAnsi="Roboto" w:cs="Times New Roman"/>
+          <w:color w:val="000000"/>
+          <w:kern w:val="0"/>
+          <w:sz w:val="15"/>
+          <w:szCs w:val="15"/>
+          <w:lang w:eastAsia="es-CO"/>
+          <w14:ligatures w14:val="none"/>
+        </w:rPr>
+        <w:t xml:space="preserve"> diciendo que se agregaron 2 nuevos archivos, texto y texto2, </w:t>
       </w:r>
       <w:r>
         <w:rPr>
@@ -3315,7 +5276,33 @@
           <w:lang w:eastAsia="es-CO"/>
           <w14:ligatures w14:val="none"/>
         </w:rPr>
-        <w:t>ahora que ya estamos parados en master, ya tenemos este cambio, tranquilamentente podemos hacer:</w:t>
+        <w:t xml:space="preserve">ahora que ya estamos parados en master, ya tenemos este cambio, </w:t>
+      </w:r>
+      <w:proofErr w:type="spellStart"/>
+      <w:r>
+        <w:rPr>
+          <w:rFonts w:ascii="Roboto" w:eastAsia="Times New Roman" w:hAnsi="Roboto" w:cs="Times New Roman"/>
+          <w:color w:val="000000"/>
+          <w:kern w:val="0"/>
+          <w:sz w:val="15"/>
+          <w:szCs w:val="15"/>
+          <w:lang w:eastAsia="es-CO"/>
+          <w14:ligatures w14:val="none"/>
+        </w:rPr>
+        <w:t>tranquilamentente</w:t>
+      </w:r>
+      <w:proofErr w:type="spellEnd"/>
+      <w:r>
+        <w:rPr>
+          <w:rFonts w:ascii="Roboto" w:eastAsia="Times New Roman" w:hAnsi="Roboto" w:cs="Times New Roman"/>
+          <w:color w:val="000000"/>
+          <w:kern w:val="0"/>
+          <w:sz w:val="15"/>
+          <w:szCs w:val="15"/>
+          <w:lang w:eastAsia="es-CO"/>
+          <w14:ligatures w14:val="none"/>
+        </w:rPr>
+        <w:t xml:space="preserve"> podemos hacer:</w:t>
       </w:r>
     </w:p>
     <w:p>
@@ -3336,17 +5323,71 @@
           <w14:ligatures w14:val="none"/>
         </w:rPr>
       </w:pPr>
-      <w:r>
-        <w:rPr>
-          <w:rFonts w:ascii="Roboto" w:eastAsia="Times New Roman" w:hAnsi="Roboto" w:cs="Times New Roman"/>
-          <w:color w:val="000000"/>
-          <w:kern w:val="0"/>
-          <w:sz w:val="15"/>
-          <w:szCs w:val="15"/>
-          <w:lang w:eastAsia="es-CO"/>
-          <w14:ligatures w14:val="none"/>
-        </w:rPr>
-        <w:t>git add . “para que nos agregue absolutamente todos los cambios”</w:t>
+      <w:proofErr w:type="spellStart"/>
+      <w:r>
+        <w:rPr>
+          <w:rFonts w:ascii="Roboto" w:eastAsia="Times New Roman" w:hAnsi="Roboto" w:cs="Times New Roman"/>
+          <w:color w:val="000000"/>
+          <w:kern w:val="0"/>
+          <w:sz w:val="15"/>
+          <w:szCs w:val="15"/>
+          <w:lang w:eastAsia="es-CO"/>
+          <w14:ligatures w14:val="none"/>
+        </w:rPr>
+        <w:t>git</w:t>
+      </w:r>
+      <w:proofErr w:type="spellEnd"/>
+      <w:r>
+        <w:rPr>
+          <w:rFonts w:ascii="Roboto" w:eastAsia="Times New Roman" w:hAnsi="Roboto" w:cs="Times New Roman"/>
+          <w:color w:val="000000"/>
+          <w:kern w:val="0"/>
+          <w:sz w:val="15"/>
+          <w:szCs w:val="15"/>
+          <w:lang w:eastAsia="es-CO"/>
+          <w14:ligatures w14:val="none"/>
+        </w:rPr>
+        <w:t xml:space="preserve"> </w:t>
+      </w:r>
+      <w:proofErr w:type="spellStart"/>
+      <w:proofErr w:type="gramStart"/>
+      <w:r>
+        <w:rPr>
+          <w:rFonts w:ascii="Roboto" w:eastAsia="Times New Roman" w:hAnsi="Roboto" w:cs="Times New Roman"/>
+          <w:color w:val="000000"/>
+          <w:kern w:val="0"/>
+          <w:sz w:val="15"/>
+          <w:szCs w:val="15"/>
+          <w:lang w:eastAsia="es-CO"/>
+          <w14:ligatures w14:val="none"/>
+        </w:rPr>
+        <w:t>add</w:t>
+      </w:r>
+      <w:proofErr w:type="spellEnd"/>
+      <w:r>
+        <w:rPr>
+          <w:rFonts w:ascii="Roboto" w:eastAsia="Times New Roman" w:hAnsi="Roboto" w:cs="Times New Roman"/>
+          <w:color w:val="000000"/>
+          <w:kern w:val="0"/>
+          <w:sz w:val="15"/>
+          <w:szCs w:val="15"/>
+          <w:lang w:eastAsia="es-CO"/>
+          <w14:ligatures w14:val="none"/>
+        </w:rPr>
+        <w:t xml:space="preserve"> .</w:t>
+      </w:r>
+      <w:proofErr w:type="gramEnd"/>
+      <w:r>
+        <w:rPr>
+          <w:rFonts w:ascii="Roboto" w:eastAsia="Times New Roman" w:hAnsi="Roboto" w:cs="Times New Roman"/>
+          <w:color w:val="000000"/>
+          <w:kern w:val="0"/>
+          <w:sz w:val="15"/>
+          <w:szCs w:val="15"/>
+          <w:lang w:eastAsia="es-CO"/>
+          <w14:ligatures w14:val="none"/>
+        </w:rPr>
+        <w:t xml:space="preserve"> “para que nos agregue absolutamente todos los cambios”</w:t>
       </w:r>
       <w:r>
         <w:rPr>
@@ -3359,7 +5400,73 @@
           <w14:ligatures w14:val="none"/>
         </w:rPr>
         <w:br/>
-        <w:t>y un git commit  -m “mensaje de los cambios”</w:t>
+        <w:t xml:space="preserve">y un </w:t>
+      </w:r>
+      <w:proofErr w:type="spellStart"/>
+      <w:r>
+        <w:rPr>
+          <w:rFonts w:ascii="Roboto" w:eastAsia="Times New Roman" w:hAnsi="Roboto" w:cs="Times New Roman"/>
+          <w:color w:val="000000"/>
+          <w:kern w:val="0"/>
+          <w:sz w:val="15"/>
+          <w:szCs w:val="15"/>
+          <w:lang w:eastAsia="es-CO"/>
+          <w14:ligatures w14:val="none"/>
+        </w:rPr>
+        <w:t>git</w:t>
+      </w:r>
+      <w:proofErr w:type="spellEnd"/>
+      <w:r>
+        <w:rPr>
+          <w:rFonts w:ascii="Roboto" w:eastAsia="Times New Roman" w:hAnsi="Roboto" w:cs="Times New Roman"/>
+          <w:color w:val="000000"/>
+          <w:kern w:val="0"/>
+          <w:sz w:val="15"/>
+          <w:szCs w:val="15"/>
+          <w:lang w:eastAsia="es-CO"/>
+          <w14:ligatures w14:val="none"/>
+        </w:rPr>
+        <w:t xml:space="preserve"> </w:t>
+      </w:r>
+      <w:proofErr w:type="spellStart"/>
+      <w:proofErr w:type="gramStart"/>
+      <w:r>
+        <w:rPr>
+          <w:rFonts w:ascii="Roboto" w:eastAsia="Times New Roman" w:hAnsi="Roboto" w:cs="Times New Roman"/>
+          <w:color w:val="000000"/>
+          <w:kern w:val="0"/>
+          <w:sz w:val="15"/>
+          <w:szCs w:val="15"/>
+          <w:lang w:eastAsia="es-CO"/>
+          <w14:ligatures w14:val="none"/>
+        </w:rPr>
+        <w:t>commit</w:t>
+      </w:r>
+      <w:proofErr w:type="spellEnd"/>
+      <w:r>
+        <w:rPr>
+          <w:rFonts w:ascii="Roboto" w:eastAsia="Times New Roman" w:hAnsi="Roboto" w:cs="Times New Roman"/>
+          <w:color w:val="000000"/>
+          <w:kern w:val="0"/>
+          <w:sz w:val="15"/>
+          <w:szCs w:val="15"/>
+          <w:lang w:eastAsia="es-CO"/>
+          <w14:ligatures w14:val="none"/>
+        </w:rPr>
+        <w:t xml:space="preserve">  -</w:t>
+      </w:r>
+      <w:proofErr w:type="gramEnd"/>
+      <w:r>
+        <w:rPr>
+          <w:rFonts w:ascii="Roboto" w:eastAsia="Times New Roman" w:hAnsi="Roboto" w:cs="Times New Roman"/>
+          <w:color w:val="000000"/>
+          <w:kern w:val="0"/>
+          <w:sz w:val="15"/>
+          <w:szCs w:val="15"/>
+          <w:lang w:eastAsia="es-CO"/>
+          <w14:ligatures w14:val="none"/>
+        </w:rPr>
+        <w:t>m “mensaje de los cambios”</w:t>
       </w:r>
       <w:r>
         <w:rPr>
@@ -3385,7 +5492,84 @@
         </w:rPr>
         <w:lastRenderedPageBreak/>
         <w:br/>
-        <w:t>git checkout rama1       ----------aparacen sus archivos</w:t>
+      </w:r>
+      <w:proofErr w:type="spellStart"/>
+      <w:r>
+        <w:rPr>
+          <w:rFonts w:ascii="Roboto" w:eastAsia="Times New Roman" w:hAnsi="Roboto" w:cs="Times New Roman"/>
+          <w:color w:val="000000"/>
+          <w:kern w:val="0"/>
+          <w:sz w:val="15"/>
+          <w:szCs w:val="15"/>
+          <w:lang w:eastAsia="es-CO"/>
+          <w14:ligatures w14:val="none"/>
+        </w:rPr>
+        <w:t>git</w:t>
+      </w:r>
+      <w:proofErr w:type="spellEnd"/>
+      <w:r>
+        <w:rPr>
+          <w:rFonts w:ascii="Roboto" w:eastAsia="Times New Roman" w:hAnsi="Roboto" w:cs="Times New Roman"/>
+          <w:color w:val="000000"/>
+          <w:kern w:val="0"/>
+          <w:sz w:val="15"/>
+          <w:szCs w:val="15"/>
+          <w:lang w:eastAsia="es-CO"/>
+          <w14:ligatures w14:val="none"/>
+        </w:rPr>
+        <w:t xml:space="preserve"> </w:t>
+      </w:r>
+      <w:proofErr w:type="spellStart"/>
+      <w:r>
+        <w:rPr>
+          <w:rFonts w:ascii="Roboto" w:eastAsia="Times New Roman" w:hAnsi="Roboto" w:cs="Times New Roman"/>
+          <w:color w:val="000000"/>
+          <w:kern w:val="0"/>
+          <w:sz w:val="15"/>
+          <w:szCs w:val="15"/>
+          <w:lang w:eastAsia="es-CO"/>
+          <w14:ligatures w14:val="none"/>
+        </w:rPr>
+        <w:t>checkout</w:t>
+      </w:r>
+      <w:proofErr w:type="spellEnd"/>
+      <w:r>
+        <w:rPr>
+          <w:rFonts w:ascii="Roboto" w:eastAsia="Times New Roman" w:hAnsi="Roboto" w:cs="Times New Roman"/>
+          <w:color w:val="000000"/>
+          <w:kern w:val="0"/>
+          <w:sz w:val="15"/>
+          <w:szCs w:val="15"/>
+          <w:lang w:eastAsia="es-CO"/>
+          <w14:ligatures w14:val="none"/>
+        </w:rPr>
+        <w:t xml:space="preserve"> rama1       ----------</w:t>
+      </w:r>
+      <w:proofErr w:type="spellStart"/>
+      <w:r>
+        <w:rPr>
+          <w:rFonts w:ascii="Roboto" w:eastAsia="Times New Roman" w:hAnsi="Roboto" w:cs="Times New Roman"/>
+          <w:color w:val="000000"/>
+          <w:kern w:val="0"/>
+          <w:sz w:val="15"/>
+          <w:szCs w:val="15"/>
+          <w:lang w:eastAsia="es-CO"/>
+          <w14:ligatures w14:val="none"/>
+        </w:rPr>
+        <w:t>aparacen</w:t>
+      </w:r>
+      <w:proofErr w:type="spellEnd"/>
+      <w:r>
+        <w:rPr>
+          <w:rFonts w:ascii="Roboto" w:eastAsia="Times New Roman" w:hAnsi="Roboto" w:cs="Times New Roman"/>
+          <w:color w:val="000000"/>
+          <w:kern w:val="0"/>
+          <w:sz w:val="15"/>
+          <w:szCs w:val="15"/>
+          <w:lang w:eastAsia="es-CO"/>
+          <w14:ligatures w14:val="none"/>
+        </w:rPr>
+        <w:t xml:space="preserve"> sus archivos</w:t>
       </w:r>
     </w:p>
     <w:p>
@@ -3406,17 +5590,57 @@
           <w14:ligatures w14:val="none"/>
         </w:rPr>
       </w:pPr>
-      <w:r>
-        <w:rPr>
-          <w:rFonts w:ascii="Roboto" w:eastAsia="Times New Roman" w:hAnsi="Roboto" w:cs="Times New Roman"/>
-          <w:color w:val="000000"/>
-          <w:kern w:val="0"/>
-          <w:sz w:val="15"/>
-          <w:szCs w:val="15"/>
-          <w:lang w:eastAsia="es-CO"/>
-          <w14:ligatures w14:val="none"/>
-        </w:rPr>
-        <w:t>git checkout master     -----------tiene los mismos archivos</w:t>
+      <w:proofErr w:type="spellStart"/>
+      <w:r>
+        <w:rPr>
+          <w:rFonts w:ascii="Roboto" w:eastAsia="Times New Roman" w:hAnsi="Roboto" w:cs="Times New Roman"/>
+          <w:color w:val="000000"/>
+          <w:kern w:val="0"/>
+          <w:sz w:val="15"/>
+          <w:szCs w:val="15"/>
+          <w:lang w:eastAsia="es-CO"/>
+          <w14:ligatures w14:val="none"/>
+        </w:rPr>
+        <w:t>git</w:t>
+      </w:r>
+      <w:proofErr w:type="spellEnd"/>
+      <w:r>
+        <w:rPr>
+          <w:rFonts w:ascii="Roboto" w:eastAsia="Times New Roman" w:hAnsi="Roboto" w:cs="Times New Roman"/>
+          <w:color w:val="000000"/>
+          <w:kern w:val="0"/>
+          <w:sz w:val="15"/>
+          <w:szCs w:val="15"/>
+          <w:lang w:eastAsia="es-CO"/>
+          <w14:ligatures w14:val="none"/>
+        </w:rPr>
+        <w:t xml:space="preserve"> </w:t>
+      </w:r>
+      <w:proofErr w:type="spellStart"/>
+      <w:r>
+        <w:rPr>
+          <w:rFonts w:ascii="Roboto" w:eastAsia="Times New Roman" w:hAnsi="Roboto" w:cs="Times New Roman"/>
+          <w:color w:val="000000"/>
+          <w:kern w:val="0"/>
+          <w:sz w:val="15"/>
+          <w:szCs w:val="15"/>
+          <w:lang w:eastAsia="es-CO"/>
+          <w14:ligatures w14:val="none"/>
+        </w:rPr>
+        <w:t>checkout</w:t>
+      </w:r>
+      <w:proofErr w:type="spellEnd"/>
+      <w:r>
+        <w:rPr>
+          <w:rFonts w:ascii="Roboto" w:eastAsia="Times New Roman" w:hAnsi="Roboto" w:cs="Times New Roman"/>
+          <w:color w:val="000000"/>
+          <w:kern w:val="0"/>
+          <w:sz w:val="15"/>
+          <w:szCs w:val="15"/>
+          <w:lang w:eastAsia="es-CO"/>
+          <w14:ligatures w14:val="none"/>
+        </w:rPr>
+        <w:t xml:space="preserve"> master     -----------tiene los mismos archivos</w:t>
       </w:r>
     </w:p>
     <w:p>

</xml_diff>